<commit_message>
Changes in python's program
</commit_message>
<xml_diff>
--- a/Cassandra/DBLP_Cassandra.docx
+++ b/Cassandra/DBLP_Cassandra.docx
@@ -685,6 +685,7 @@
           <w:rFonts w:asciiTheme="minorHAnsi" w:hAnsiTheme="minorHAnsi" w:cstheme="minorHAnsi"/>
           <w:sz w:val="18"/>
           <w:szCs w:val="18"/>
+          <w:lang w:val="en-GB"/>
         </w:rPr>
       </w:pPr>
       <w:r>
@@ -725,6 +726,7 @@
           <w:rFonts w:asciiTheme="minorHAnsi" w:hAnsiTheme="minorHAnsi" w:cstheme="minorHAnsi"/>
           <w:sz w:val="22"/>
           <w:szCs w:val="22"/>
+          <w:lang w:val="en-GB"/>
         </w:rPr>
         <w:t> </w:t>
       </w:r>
@@ -738,6 +740,7 @@
           <w:rFonts w:asciiTheme="minorHAnsi" w:hAnsiTheme="minorHAnsi" w:cstheme="minorHAnsi"/>
           <w:sz w:val="18"/>
           <w:szCs w:val="18"/>
+          <w:lang w:val="en-GB"/>
         </w:rPr>
       </w:pPr>
       <w:r>
@@ -756,6 +759,7 @@
           <w:rFonts w:asciiTheme="minorHAnsi" w:hAnsiTheme="minorHAnsi" w:cstheme="minorHAnsi"/>
           <w:sz w:val="22"/>
           <w:szCs w:val="22"/>
+          <w:lang w:val="en-GB"/>
         </w:rPr>
         <w:t> </w:t>
       </w:r>
@@ -3003,7 +3007,6 @@
           <w:rFonts w:asciiTheme="minorHAnsi" w:hAnsiTheme="minorHAnsi" w:cstheme="minorHAnsi"/>
           <w:sz w:val="18"/>
           <w:szCs w:val="18"/>
-          <w:lang w:val="en-GB"/>
         </w:rPr>
       </w:pPr>
       <w:r>
@@ -3014,128 +3017,6 @@
           <w:lang w:val="en-GB"/>
         </w:rPr>
         <w:t xml:space="preserve">            </w:t>
-      </w:r>
-      <w:proofErr w:type="spellStart"/>
-      <w:r>
-        <w:rPr>
-          <w:rFonts w:asciiTheme="minorHAnsi" w:hAnsiTheme="minorHAnsi" w:cstheme="minorHAnsi"/>
-          <w:sz w:val="18"/>
-          <w:szCs w:val="18"/>
-          <w:lang w:val="en-GB"/>
-        </w:rPr>
-        <w:t>dataJSON</w:t>
-      </w:r>
-      <w:proofErr w:type="spellEnd"/>
-      <w:r>
-        <w:rPr>
-          <w:rFonts w:asciiTheme="minorHAnsi" w:hAnsiTheme="minorHAnsi" w:cstheme="minorHAnsi"/>
-          <w:sz w:val="18"/>
-          <w:szCs w:val="18"/>
-          <w:lang w:val="en-GB"/>
-        </w:rPr>
-        <w:t>['pages</w:t>
-      </w:r>
-      <w:proofErr w:type="gramStart"/>
-      <w:r>
-        <w:rPr>
-          <w:rFonts w:asciiTheme="minorHAnsi" w:hAnsiTheme="minorHAnsi" w:cstheme="minorHAnsi"/>
-          <w:sz w:val="18"/>
-          <w:szCs w:val="18"/>
-          <w:lang w:val="en-GB"/>
-        </w:rPr>
-        <w:t>'][</w:t>
-      </w:r>
-      <w:proofErr w:type="gramEnd"/>
-      <w:r>
-        <w:rPr>
-          <w:rFonts w:asciiTheme="minorHAnsi" w:hAnsiTheme="minorHAnsi" w:cstheme="minorHAnsi"/>
-          <w:sz w:val="18"/>
-          <w:szCs w:val="18"/>
-          <w:lang w:val="en-GB"/>
-        </w:rPr>
-        <w:t>'end']= int(</w:t>
-      </w:r>
-      <w:proofErr w:type="spellStart"/>
-      <w:r>
-        <w:rPr>
-          <w:rFonts w:asciiTheme="minorHAnsi" w:hAnsiTheme="minorHAnsi" w:cstheme="minorHAnsi"/>
-          <w:sz w:val="18"/>
-          <w:szCs w:val="18"/>
-          <w:lang w:val="en-GB"/>
-        </w:rPr>
-        <w:t>dataJSON</w:t>
-      </w:r>
-      <w:proofErr w:type="spellEnd"/>
-      <w:r>
-        <w:rPr>
-          <w:rFonts w:asciiTheme="minorHAnsi" w:hAnsiTheme="minorHAnsi" w:cstheme="minorHAnsi"/>
-          <w:sz w:val="18"/>
-          <w:szCs w:val="18"/>
-          <w:lang w:val="en-GB"/>
-        </w:rPr>
-        <w:t>['pages']['end'])</w:t>
-      </w:r>
-    </w:p>
-    <w:p>
-      <w:pPr>
-        <w:pStyle w:val="paragraph"/>
-        <w:textAlignment w:val="baseline"/>
-        <w:rPr>
-          <w:rFonts w:asciiTheme="minorHAnsi" w:hAnsiTheme="minorHAnsi" w:cstheme="minorHAnsi"/>
-          <w:sz w:val="18"/>
-          <w:szCs w:val="18"/>
-          <w:lang w:val="en-GB"/>
-        </w:rPr>
-      </w:pPr>
-      <w:r>
-        <w:rPr>
-          <w:rFonts w:asciiTheme="minorHAnsi" w:hAnsiTheme="minorHAnsi" w:cstheme="minorHAnsi"/>
-          <w:sz w:val="18"/>
-          <w:szCs w:val="18"/>
-          <w:lang w:val="en-GB"/>
-        </w:rPr>
-        <w:t xml:space="preserve">        data = str(</w:t>
-      </w:r>
-      <w:proofErr w:type="spellStart"/>
-      <w:r>
-        <w:rPr>
-          <w:rFonts w:asciiTheme="minorHAnsi" w:hAnsiTheme="minorHAnsi" w:cstheme="minorHAnsi"/>
-          <w:sz w:val="18"/>
-          <w:szCs w:val="18"/>
-          <w:lang w:val="en-GB"/>
-        </w:rPr>
-        <w:t>dataJSON</w:t>
-      </w:r>
-      <w:proofErr w:type="spellEnd"/>
-      <w:r>
-        <w:rPr>
-          <w:rFonts w:asciiTheme="minorHAnsi" w:hAnsiTheme="minorHAnsi" w:cstheme="minorHAnsi"/>
-          <w:sz w:val="18"/>
-          <w:szCs w:val="18"/>
-          <w:lang w:val="en-GB"/>
-        </w:rPr>
-        <w:t>)</w:t>
-      </w:r>
-    </w:p>
-    <w:p>
-      <w:pPr>
-        <w:pStyle w:val="paragraph"/>
-        <w:textAlignment w:val="baseline"/>
-        <w:rPr>
-          <w:rFonts w:asciiTheme="minorHAnsi" w:hAnsiTheme="minorHAnsi" w:cstheme="minorHAnsi"/>
-          <w:sz w:val="18"/>
-          <w:szCs w:val="18"/>
-          <w:lang w:val="en-GB"/>
-        </w:rPr>
-      </w:pPr>
-      <w:r>
-        <w:rPr>
-          <w:rFonts w:asciiTheme="minorHAnsi" w:hAnsiTheme="minorHAnsi" w:cstheme="minorHAnsi"/>
-          <w:sz w:val="18"/>
-          <w:szCs w:val="18"/>
-          <w:lang w:val="en-GB"/>
-        </w:rPr>
-        <w:t xml:space="preserve">        data = </w:t>
       </w:r>
       <w:proofErr w:type="spellStart"/>
       <w:proofErr w:type="gramStart"/>
@@ -3144,9 +3025,8 @@
           <w:rFonts w:asciiTheme="minorHAnsi" w:hAnsiTheme="minorHAnsi" w:cstheme="minorHAnsi"/>
           <w:sz w:val="18"/>
           <w:szCs w:val="18"/>
-          <w:lang w:val="en-GB"/>
-        </w:rPr>
-        <w:t>data.replace</w:t>
+        </w:rPr>
+        <w:t>dataJSON</w:t>
       </w:r>
       <w:proofErr w:type="spellEnd"/>
       <w:proofErr w:type="gramEnd"/>
@@ -3155,9 +3035,93 @@
           <w:rFonts w:asciiTheme="minorHAnsi" w:hAnsiTheme="minorHAnsi" w:cstheme="minorHAnsi"/>
           <w:sz w:val="18"/>
           <w:szCs w:val="18"/>
-          <w:lang w:val="en-GB"/>
-        </w:rPr>
-        <w:t>("'", '"')</w:t>
+        </w:rPr>
+        <w:t xml:space="preserve">['pages']['end']= </w:t>
+      </w:r>
+      <w:proofErr w:type="spellStart"/>
+      <w:r>
+        <w:rPr>
+          <w:rFonts w:asciiTheme="minorHAnsi" w:hAnsiTheme="minorHAnsi" w:cstheme="minorHAnsi"/>
+          <w:sz w:val="18"/>
+          <w:szCs w:val="18"/>
+        </w:rPr>
+        <w:t>int</w:t>
+      </w:r>
+      <w:proofErr w:type="spellEnd"/>
+      <w:r>
+        <w:rPr>
+          <w:rFonts w:asciiTheme="minorHAnsi" w:hAnsiTheme="minorHAnsi" w:cstheme="minorHAnsi"/>
+          <w:sz w:val="18"/>
+          <w:szCs w:val="18"/>
+        </w:rPr>
+        <w:t>(</w:t>
+      </w:r>
+      <w:proofErr w:type="spellStart"/>
+      <w:r>
+        <w:rPr>
+          <w:rFonts w:asciiTheme="minorHAnsi" w:hAnsiTheme="minorHAnsi" w:cstheme="minorHAnsi"/>
+          <w:sz w:val="18"/>
+          <w:szCs w:val="18"/>
+        </w:rPr>
+        <w:t>dataJSON</w:t>
+      </w:r>
+      <w:proofErr w:type="spellEnd"/>
+      <w:r>
+        <w:rPr>
+          <w:rFonts w:asciiTheme="minorHAnsi" w:hAnsiTheme="minorHAnsi" w:cstheme="minorHAnsi"/>
+          <w:sz w:val="18"/>
+          <w:szCs w:val="18"/>
+        </w:rPr>
+        <w:t>['pages']['end'])</w:t>
+      </w:r>
+    </w:p>
+    <w:p>
+      <w:pPr>
+        <w:pStyle w:val="paragraph"/>
+        <w:textAlignment w:val="baseline"/>
+        <w:rPr>
+          <w:rFonts w:asciiTheme="minorHAnsi" w:hAnsiTheme="minorHAnsi" w:cstheme="minorHAnsi"/>
+          <w:sz w:val="18"/>
+          <w:szCs w:val="18"/>
+          <w:lang w:val="en-GB"/>
+        </w:rPr>
+      </w:pPr>
+      <w:r>
+        <w:rPr>
+          <w:rFonts w:asciiTheme="minorHAnsi" w:hAnsiTheme="minorHAnsi" w:cstheme="minorHAnsi"/>
+          <w:sz w:val="18"/>
+          <w:szCs w:val="18"/>
+        </w:rPr>
+        <w:t xml:space="preserve">        </w:t>
+      </w:r>
+      <w:r>
+        <w:rPr>
+          <w:rFonts w:asciiTheme="minorHAnsi" w:hAnsiTheme="minorHAnsi" w:cstheme="minorHAnsi"/>
+          <w:sz w:val="18"/>
+          <w:szCs w:val="18"/>
+          <w:lang w:val="en-GB"/>
+        </w:rPr>
+        <w:t>data = str(</w:t>
+      </w:r>
+      <w:proofErr w:type="spellStart"/>
+      <w:r>
+        <w:rPr>
+          <w:rFonts w:asciiTheme="minorHAnsi" w:hAnsiTheme="minorHAnsi" w:cstheme="minorHAnsi"/>
+          <w:sz w:val="18"/>
+          <w:szCs w:val="18"/>
+          <w:lang w:val="en-GB"/>
+        </w:rPr>
+        <w:t>dataJSON</w:t>
+      </w:r>
+      <w:proofErr w:type="spellEnd"/>
+      <w:r>
+        <w:rPr>
+          <w:rFonts w:asciiTheme="minorHAnsi" w:hAnsiTheme="minorHAnsi" w:cstheme="minorHAnsi"/>
+          <w:sz w:val="18"/>
+          <w:szCs w:val="18"/>
+          <w:lang w:val="en-GB"/>
+        </w:rPr>
+        <w:t>)</w:t>
       </w:r>
     </w:p>
     <w:p>
@@ -3200,7 +3164,7 @@
           <w:szCs w:val="18"/>
           <w:lang w:val="en-GB"/>
         </w:rPr>
-        <w:t>('""', "''")</w:t>
+        <w:t>("'", '"')</w:t>
       </w:r>
     </w:p>
     <w:p>
@@ -3243,7 +3207,7 @@
           <w:szCs w:val="18"/>
           <w:lang w:val="en-GB"/>
         </w:rPr>
-        <w:t>('\n', "")</w:t>
+        <w:t>('""', "''")</w:t>
       </w:r>
     </w:p>
     <w:p>
@@ -3286,67 +3250,28 @@
           <w:szCs w:val="18"/>
           <w:lang w:val="en-GB"/>
         </w:rPr>
-        <w:t>("_id", "id")</w:t>
-      </w:r>
-    </w:p>
-    <w:p>
-      <w:pPr>
-        <w:pStyle w:val="paragraph"/>
-        <w:textAlignment w:val="baseline"/>
-        <w:rPr>
-          <w:rFonts w:asciiTheme="minorHAnsi" w:hAnsiTheme="minorHAnsi" w:cstheme="minorHAnsi"/>
-          <w:sz w:val="18"/>
-          <w:szCs w:val="18"/>
-          <w:lang w:val="it-IT"/>
-        </w:rPr>
-      </w:pPr>
-      <w:r>
-        <w:rPr>
-          <w:rFonts w:asciiTheme="minorHAnsi" w:hAnsiTheme="minorHAnsi" w:cstheme="minorHAnsi"/>
-          <w:sz w:val="18"/>
-          <w:szCs w:val="18"/>
-          <w:lang w:val="en-GB"/>
-        </w:rPr>
-        <w:t xml:space="preserve">        </w:t>
-      </w:r>
-      <w:r>
-        <w:rPr>
-          <w:rFonts w:asciiTheme="minorHAnsi" w:hAnsiTheme="minorHAnsi" w:cstheme="minorHAnsi"/>
-          <w:sz w:val="18"/>
-          <w:szCs w:val="18"/>
-          <w:lang w:val="it-IT"/>
-        </w:rPr>
-        <w:t>data = data.replace('None', 'null')</w:t>
-      </w:r>
-    </w:p>
-    <w:p>
-      <w:pPr>
-        <w:pStyle w:val="paragraph"/>
-        <w:textAlignment w:val="baseline"/>
-        <w:rPr>
-          <w:rFonts w:asciiTheme="minorHAnsi" w:hAnsiTheme="minorHAnsi" w:cstheme="minorHAnsi"/>
-          <w:sz w:val="18"/>
-          <w:szCs w:val="18"/>
-          <w:lang w:val="en-GB"/>
-        </w:rPr>
-      </w:pPr>
-      <w:r>
-        <w:rPr>
-          <w:rFonts w:asciiTheme="minorHAnsi" w:hAnsiTheme="minorHAnsi" w:cstheme="minorHAnsi"/>
-          <w:sz w:val="18"/>
-          <w:szCs w:val="18"/>
-          <w:lang w:val="it-IT"/>
-        </w:rPr>
-        <w:t xml:space="preserve">        </w:t>
-      </w:r>
-      <w:r>
-        <w:rPr>
-          <w:rFonts w:asciiTheme="minorHAnsi" w:hAnsiTheme="minorHAnsi" w:cstheme="minorHAnsi"/>
-          <w:sz w:val="18"/>
-          <w:szCs w:val="18"/>
-          <w:lang w:val="en-GB"/>
-        </w:rPr>
-        <w:t xml:space="preserve">data = </w:t>
+        <w:t>('\n', "")</w:t>
+      </w:r>
+    </w:p>
+    <w:p>
+      <w:pPr>
+        <w:pStyle w:val="paragraph"/>
+        <w:textAlignment w:val="baseline"/>
+        <w:rPr>
+          <w:rFonts w:asciiTheme="minorHAnsi" w:hAnsiTheme="minorHAnsi" w:cstheme="minorHAnsi"/>
+          <w:sz w:val="18"/>
+          <w:szCs w:val="18"/>
+          <w:lang w:val="en-GB"/>
+        </w:rPr>
+      </w:pPr>
+      <w:r>
+        <w:rPr>
+          <w:rFonts w:asciiTheme="minorHAnsi" w:hAnsiTheme="minorHAnsi" w:cstheme="minorHAnsi"/>
+          <w:sz w:val="18"/>
+          <w:szCs w:val="18"/>
+          <w:lang w:val="en-GB"/>
+        </w:rPr>
+        <w:t xml:space="preserve">        data = </w:t>
       </w:r>
       <w:proofErr w:type="spellStart"/>
       <w:proofErr w:type="gramStart"/>
@@ -3368,28 +3293,67 @@
           <w:szCs w:val="18"/>
           <w:lang w:val="en-GB"/>
         </w:rPr>
-        <w:t>("''\"", "\"''")</w:t>
-      </w:r>
-    </w:p>
-    <w:p>
-      <w:pPr>
-        <w:pStyle w:val="paragraph"/>
-        <w:textAlignment w:val="baseline"/>
-        <w:rPr>
-          <w:rFonts w:asciiTheme="minorHAnsi" w:hAnsiTheme="minorHAnsi" w:cstheme="minorHAnsi"/>
-          <w:sz w:val="18"/>
-          <w:szCs w:val="18"/>
-          <w:lang w:val="en-GB"/>
-        </w:rPr>
-      </w:pPr>
-      <w:r>
-        <w:rPr>
-          <w:rFonts w:asciiTheme="minorHAnsi" w:hAnsiTheme="minorHAnsi" w:cstheme="minorHAnsi"/>
-          <w:sz w:val="18"/>
-          <w:szCs w:val="18"/>
-          <w:lang w:val="en-GB"/>
-        </w:rPr>
-        <w:t xml:space="preserve">        data = </w:t>
+        <w:t>("_id", "id")</w:t>
+      </w:r>
+    </w:p>
+    <w:p>
+      <w:pPr>
+        <w:pStyle w:val="paragraph"/>
+        <w:textAlignment w:val="baseline"/>
+        <w:rPr>
+          <w:rFonts w:asciiTheme="minorHAnsi" w:hAnsiTheme="minorHAnsi" w:cstheme="minorHAnsi"/>
+          <w:sz w:val="18"/>
+          <w:szCs w:val="18"/>
+          <w:lang w:val="it-IT"/>
+        </w:rPr>
+      </w:pPr>
+      <w:r>
+        <w:rPr>
+          <w:rFonts w:asciiTheme="minorHAnsi" w:hAnsiTheme="minorHAnsi" w:cstheme="minorHAnsi"/>
+          <w:sz w:val="18"/>
+          <w:szCs w:val="18"/>
+          <w:lang w:val="en-GB"/>
+        </w:rPr>
+        <w:t xml:space="preserve">        </w:t>
+      </w:r>
+      <w:r>
+        <w:rPr>
+          <w:rFonts w:asciiTheme="minorHAnsi" w:hAnsiTheme="minorHAnsi" w:cstheme="minorHAnsi"/>
+          <w:sz w:val="18"/>
+          <w:szCs w:val="18"/>
+          <w:lang w:val="it-IT"/>
+        </w:rPr>
+        <w:t>data = data.replace('None', 'null')</w:t>
+      </w:r>
+    </w:p>
+    <w:p>
+      <w:pPr>
+        <w:pStyle w:val="paragraph"/>
+        <w:textAlignment w:val="baseline"/>
+        <w:rPr>
+          <w:rFonts w:asciiTheme="minorHAnsi" w:hAnsiTheme="minorHAnsi" w:cstheme="minorHAnsi"/>
+          <w:sz w:val="18"/>
+          <w:szCs w:val="18"/>
+          <w:lang w:val="en-GB"/>
+        </w:rPr>
+      </w:pPr>
+      <w:r>
+        <w:rPr>
+          <w:rFonts w:asciiTheme="minorHAnsi" w:hAnsiTheme="minorHAnsi" w:cstheme="minorHAnsi"/>
+          <w:sz w:val="18"/>
+          <w:szCs w:val="18"/>
+          <w:lang w:val="it-IT"/>
+        </w:rPr>
+        <w:t xml:space="preserve">        </w:t>
+      </w:r>
+      <w:r>
+        <w:rPr>
+          <w:rFonts w:asciiTheme="minorHAnsi" w:hAnsiTheme="minorHAnsi" w:cstheme="minorHAnsi"/>
+          <w:sz w:val="18"/>
+          <w:szCs w:val="18"/>
+          <w:lang w:val="en-GB"/>
+        </w:rPr>
+        <w:t xml:space="preserve">data = </w:t>
       </w:r>
       <w:proofErr w:type="spellStart"/>
       <w:proofErr w:type="gramStart"/>
@@ -3411,112 +3375,28 @@
           <w:szCs w:val="18"/>
           <w:lang w:val="en-GB"/>
         </w:rPr>
-        <w:t>("\"'',","''\",")</w:t>
-      </w:r>
-    </w:p>
-    <w:p>
-      <w:pPr>
-        <w:pStyle w:val="paragraph"/>
-        <w:textAlignment w:val="baseline"/>
-        <w:rPr>
-          <w:rFonts w:asciiTheme="minorHAnsi" w:hAnsiTheme="minorHAnsi" w:cstheme="minorHAnsi"/>
-          <w:sz w:val="18"/>
-          <w:szCs w:val="18"/>
-          <w:lang w:val="en-GB"/>
-        </w:rPr>
-      </w:pPr>
-      <w:r>
-        <w:rPr>
-          <w:rFonts w:asciiTheme="minorHAnsi" w:hAnsiTheme="minorHAnsi" w:cstheme="minorHAnsi"/>
-          <w:sz w:val="18"/>
-          <w:szCs w:val="18"/>
-          <w:lang w:val="en-GB"/>
-        </w:rPr>
-        <w:t xml:space="preserve">        </w:t>
-      </w:r>
-    </w:p>
-    <w:p>
-      <w:pPr>
-        <w:pStyle w:val="paragraph"/>
-        <w:textAlignment w:val="baseline"/>
-        <w:rPr>
-          <w:rFonts w:asciiTheme="minorHAnsi" w:hAnsiTheme="minorHAnsi" w:cstheme="minorHAnsi"/>
-          <w:sz w:val="18"/>
-          <w:szCs w:val="18"/>
-          <w:lang w:val="en-GB"/>
-        </w:rPr>
-      </w:pPr>
-      <w:r>
-        <w:rPr>
-          <w:rFonts w:asciiTheme="minorHAnsi" w:hAnsiTheme="minorHAnsi" w:cstheme="minorHAnsi"/>
-          <w:sz w:val="18"/>
-          <w:szCs w:val="18"/>
-          <w:lang w:val="en-GB"/>
-        </w:rPr>
-        <w:t xml:space="preserve">        </w:t>
-      </w:r>
-    </w:p>
-    <w:p>
-      <w:pPr>
-        <w:pStyle w:val="paragraph"/>
-        <w:textAlignment w:val="baseline"/>
-        <w:rPr>
-          <w:rFonts w:asciiTheme="minorHAnsi" w:hAnsiTheme="minorHAnsi" w:cstheme="minorHAnsi"/>
-          <w:sz w:val="18"/>
-          <w:szCs w:val="18"/>
-          <w:lang w:val="en-GB"/>
-        </w:rPr>
-      </w:pPr>
-      <w:r>
-        <w:rPr>
-          <w:rFonts w:asciiTheme="minorHAnsi" w:hAnsiTheme="minorHAnsi" w:cstheme="minorHAnsi"/>
-          <w:sz w:val="18"/>
-          <w:szCs w:val="18"/>
-          <w:lang w:val="en-GB"/>
-        </w:rPr>
-        <w:t xml:space="preserve">        statement = "INSERT INTO </w:t>
-      </w:r>
-      <w:proofErr w:type="spellStart"/>
-      <w:r>
-        <w:rPr>
-          <w:rFonts w:asciiTheme="minorHAnsi" w:hAnsiTheme="minorHAnsi" w:cstheme="minorHAnsi"/>
-          <w:sz w:val="18"/>
-          <w:szCs w:val="18"/>
-          <w:lang w:val="en-GB"/>
-        </w:rPr>
-        <w:t>dblp</w:t>
-      </w:r>
-      <w:proofErr w:type="spellEnd"/>
-      <w:r>
-        <w:rPr>
-          <w:rFonts w:asciiTheme="minorHAnsi" w:hAnsiTheme="minorHAnsi" w:cstheme="minorHAnsi"/>
-          <w:sz w:val="18"/>
-          <w:szCs w:val="18"/>
-          <w:lang w:val="en-GB"/>
-        </w:rPr>
-        <w:t xml:space="preserve"> JSON '"+ data + "';"</w:t>
-      </w:r>
-    </w:p>
-    <w:p>
-      <w:pPr>
-        <w:pStyle w:val="paragraph"/>
-        <w:spacing w:before="0" w:beforeAutospacing="0" w:after="0" w:afterAutospacing="0"/>
-        <w:textAlignment w:val="baseline"/>
-        <w:rPr>
-          <w:rFonts w:asciiTheme="minorHAnsi" w:hAnsiTheme="minorHAnsi" w:cstheme="minorHAnsi"/>
-          <w:sz w:val="18"/>
-          <w:szCs w:val="18"/>
-          <w:lang w:val="en-GB"/>
-        </w:rPr>
-      </w:pPr>
-      <w:r>
-        <w:rPr>
-          <w:rFonts w:asciiTheme="minorHAnsi" w:hAnsiTheme="minorHAnsi" w:cstheme="minorHAnsi"/>
-          <w:sz w:val="18"/>
-          <w:szCs w:val="18"/>
-          <w:lang w:val="en-GB"/>
-        </w:rPr>
-        <w:t xml:space="preserve">        </w:t>
+        <w:t>("''\"", "\"''")</w:t>
+      </w:r>
+    </w:p>
+    <w:p>
+      <w:pPr>
+        <w:pStyle w:val="paragraph"/>
+        <w:textAlignment w:val="baseline"/>
+        <w:rPr>
+          <w:rFonts w:asciiTheme="minorHAnsi" w:hAnsiTheme="minorHAnsi" w:cstheme="minorHAnsi"/>
+          <w:sz w:val="18"/>
+          <w:szCs w:val="18"/>
+          <w:lang w:val="en-GB"/>
+        </w:rPr>
+      </w:pPr>
+      <w:r>
+        <w:rPr>
+          <w:rFonts w:asciiTheme="minorHAnsi" w:hAnsiTheme="minorHAnsi" w:cstheme="minorHAnsi"/>
+          <w:sz w:val="18"/>
+          <w:szCs w:val="18"/>
+          <w:lang w:val="en-GB"/>
+        </w:rPr>
+        <w:t xml:space="preserve">        data = </w:t>
       </w:r>
       <w:proofErr w:type="spellStart"/>
       <w:proofErr w:type="gramStart"/>
@@ -3527,7 +3407,7 @@
           <w:szCs w:val="18"/>
           <w:lang w:val="en-GB"/>
         </w:rPr>
-        <w:t>session.execute</w:t>
+        <w:t>data.replace</w:t>
       </w:r>
       <w:proofErr w:type="spellEnd"/>
       <w:proofErr w:type="gramEnd"/>
@@ -3538,6 +3418,133 @@
           <w:szCs w:val="18"/>
           <w:lang w:val="en-GB"/>
         </w:rPr>
+        <w:t>("\"'',","''\",")</w:t>
+      </w:r>
+    </w:p>
+    <w:p>
+      <w:pPr>
+        <w:pStyle w:val="paragraph"/>
+        <w:textAlignment w:val="baseline"/>
+        <w:rPr>
+          <w:rFonts w:asciiTheme="minorHAnsi" w:hAnsiTheme="minorHAnsi" w:cstheme="minorHAnsi"/>
+          <w:sz w:val="18"/>
+          <w:szCs w:val="18"/>
+          <w:lang w:val="en-GB"/>
+        </w:rPr>
+      </w:pPr>
+      <w:r>
+        <w:rPr>
+          <w:rFonts w:asciiTheme="minorHAnsi" w:hAnsiTheme="minorHAnsi" w:cstheme="minorHAnsi"/>
+          <w:sz w:val="18"/>
+          <w:szCs w:val="18"/>
+          <w:lang w:val="en-GB"/>
+        </w:rPr>
+        <w:t xml:space="preserve">        </w:t>
+      </w:r>
+    </w:p>
+    <w:p>
+      <w:pPr>
+        <w:pStyle w:val="paragraph"/>
+        <w:textAlignment w:val="baseline"/>
+        <w:rPr>
+          <w:rFonts w:asciiTheme="minorHAnsi" w:hAnsiTheme="minorHAnsi" w:cstheme="minorHAnsi"/>
+          <w:sz w:val="18"/>
+          <w:szCs w:val="18"/>
+          <w:lang w:val="en-GB"/>
+        </w:rPr>
+      </w:pPr>
+      <w:r>
+        <w:rPr>
+          <w:rFonts w:asciiTheme="minorHAnsi" w:hAnsiTheme="minorHAnsi" w:cstheme="minorHAnsi"/>
+          <w:sz w:val="18"/>
+          <w:szCs w:val="18"/>
+          <w:lang w:val="en-GB"/>
+        </w:rPr>
+        <w:t xml:space="preserve">        </w:t>
+      </w:r>
+    </w:p>
+    <w:p>
+      <w:pPr>
+        <w:pStyle w:val="paragraph"/>
+        <w:textAlignment w:val="baseline"/>
+        <w:rPr>
+          <w:rFonts w:asciiTheme="minorHAnsi" w:hAnsiTheme="minorHAnsi" w:cstheme="minorHAnsi"/>
+          <w:sz w:val="18"/>
+          <w:szCs w:val="18"/>
+          <w:lang w:val="en-GB"/>
+        </w:rPr>
+      </w:pPr>
+      <w:r>
+        <w:rPr>
+          <w:rFonts w:asciiTheme="minorHAnsi" w:hAnsiTheme="minorHAnsi" w:cstheme="minorHAnsi"/>
+          <w:sz w:val="18"/>
+          <w:szCs w:val="18"/>
+          <w:lang w:val="en-GB"/>
+        </w:rPr>
+        <w:t xml:space="preserve">        statement = "INSERT INTO </w:t>
+      </w:r>
+      <w:proofErr w:type="spellStart"/>
+      <w:r>
+        <w:rPr>
+          <w:rFonts w:asciiTheme="minorHAnsi" w:hAnsiTheme="minorHAnsi" w:cstheme="minorHAnsi"/>
+          <w:sz w:val="18"/>
+          <w:szCs w:val="18"/>
+          <w:lang w:val="en-GB"/>
+        </w:rPr>
+        <w:t>dblp</w:t>
+      </w:r>
+      <w:proofErr w:type="spellEnd"/>
+      <w:r>
+        <w:rPr>
+          <w:rFonts w:asciiTheme="minorHAnsi" w:hAnsiTheme="minorHAnsi" w:cstheme="minorHAnsi"/>
+          <w:sz w:val="18"/>
+          <w:szCs w:val="18"/>
+          <w:lang w:val="en-GB"/>
+        </w:rPr>
+        <w:t xml:space="preserve"> JSON '"+ data + "';"</w:t>
+      </w:r>
+    </w:p>
+    <w:p>
+      <w:pPr>
+        <w:pStyle w:val="paragraph"/>
+        <w:spacing w:before="0" w:beforeAutospacing="0" w:after="0" w:afterAutospacing="0"/>
+        <w:textAlignment w:val="baseline"/>
+        <w:rPr>
+          <w:rFonts w:asciiTheme="minorHAnsi" w:hAnsiTheme="minorHAnsi" w:cstheme="minorHAnsi"/>
+          <w:sz w:val="18"/>
+          <w:szCs w:val="18"/>
+          <w:lang w:val="en-GB"/>
+        </w:rPr>
+      </w:pPr>
+      <w:r>
+        <w:rPr>
+          <w:rFonts w:asciiTheme="minorHAnsi" w:hAnsiTheme="minorHAnsi" w:cstheme="minorHAnsi"/>
+          <w:sz w:val="18"/>
+          <w:szCs w:val="18"/>
+          <w:lang w:val="en-GB"/>
+        </w:rPr>
+        <w:t xml:space="preserve">        </w:t>
+      </w:r>
+      <w:proofErr w:type="spellStart"/>
+      <w:proofErr w:type="gramStart"/>
+      <w:r>
+        <w:rPr>
+          <w:rFonts w:asciiTheme="minorHAnsi" w:hAnsiTheme="minorHAnsi" w:cstheme="minorHAnsi"/>
+          <w:sz w:val="18"/>
+          <w:szCs w:val="18"/>
+          <w:lang w:val="en-GB"/>
+        </w:rPr>
+        <w:t>session.execute</w:t>
+      </w:r>
+      <w:proofErr w:type="spellEnd"/>
+      <w:proofErr w:type="gramEnd"/>
+      <w:r>
+        <w:rPr>
+          <w:rFonts w:asciiTheme="minorHAnsi" w:hAnsiTheme="minorHAnsi" w:cstheme="minorHAnsi"/>
+          <w:sz w:val="18"/>
+          <w:szCs w:val="18"/>
+          <w:lang w:val="en-GB"/>
+        </w:rPr>
         <w:t>(statement)</w:t>
       </w:r>
     </w:p>
@@ -3599,11 +3606,18 @@
     </w:p>
     <w:p>
       <w:pPr>
-        <w:pStyle w:val="Corps2"/>
-        <w:rPr>
-          <w:lang w:val="en-GB"/>
-        </w:rPr>
-      </w:pPr>
+        <w:rPr>
+          <w:rFonts w:ascii="Palatino" w:hAnsi="Palatino" w:cs="Arial Unicode MS"/>
+          <w:color w:val="000000"/>
+          <w:lang w:val="en-GB" w:eastAsia="fr-FR"/>
+        </w:rPr>
+      </w:pPr>
+      <w:r>
+        <w:rPr>
+          <w:lang w:val="en-GB"/>
+        </w:rPr>
+        <w:br w:type="page"/>
+      </w:r>
     </w:p>
     <w:p>
       <w:pPr>
@@ -3616,6 +3630,7 @@
       </w:pPr>
       <w:proofErr w:type="spellStart"/>
       <w:r>
+        <w:lastRenderedPageBreak/>
         <w:t>Queries</w:t>
       </w:r>
       <w:proofErr w:type="spellEnd"/>
@@ -3656,57 +3671,27 @@
           <w:ilvl w:val="0"/>
           <w:numId w:val="3"/>
         </w:numPr>
-        <w:rPr>
-          <w:lang w:val="en-GB"/>
-        </w:rPr>
-      </w:pPr>
-      <w:r>
-        <w:rPr>
-          <w:lang w:val="en-US"/>
-        </w:rPr>
-        <w:t xml:space="preserve">Find all books </w:t>
-      </w:r>
-      <w:r>
-        <w:rPr>
-          <w:lang w:val="en-GB"/>
-        </w:rPr>
-        <w:t xml:space="preserve">written by </w:t>
-      </w:r>
+      </w:pPr>
       <w:proofErr w:type="spellStart"/>
       <w:r>
-        <w:rPr>
-          <w:lang w:val="en-GB"/>
-        </w:rPr>
-        <w:t>Dov</w:t>
+        <w:t>Find</w:t>
       </w:r>
       <w:proofErr w:type="spellEnd"/>
       <w:r>
-        <w:rPr>
-          <w:lang w:val="en-GB"/>
-        </w:rPr>
-        <w:t xml:space="preserve"> M. </w:t>
+        <w:t xml:space="preserve"> all the </w:t>
       </w:r>
       <w:proofErr w:type="spellStart"/>
       <w:r>
-        <w:rPr>
-          <w:lang w:val="en-GB"/>
-        </w:rPr>
-        <w:t>Gabbay</w:t>
+        <w:t>ids</w:t>
       </w:r>
       <w:proofErr w:type="spellEnd"/>
       <w:r>
-        <w:rPr>
-          <w:lang w:val="en-GB"/>
-        </w:rPr>
         <w:t>.</w:t>
       </w:r>
     </w:p>
     <w:p>
       <w:pPr>
         <w:pStyle w:val="Corps2"/>
-        <w:rPr>
-          <w:lang w:val="en-GB"/>
-        </w:rPr>
       </w:pPr>
     </w:p>
     <w:p>
@@ -3714,22 +3699,18 @@
         <w:pStyle w:val="Corps2"/>
         <w:rPr>
           <w:b/>
-          <w:lang w:val="en-GB"/>
         </w:rPr>
       </w:pPr>
       <w:r>
         <w:rPr>
           <w:b/>
-          <w:lang w:val="en-GB"/>
-        </w:rPr>
-        <w:lastRenderedPageBreak/>
-        <w:t xml:space="preserve">CREATE INDEX ON </w:t>
+        </w:rPr>
+        <w:t xml:space="preserve">SELECT id FROM </w:t>
       </w:r>
       <w:proofErr w:type="spellStart"/>
       <w:r>
         <w:rPr>
           <w:b/>
-          <w:lang w:val="en-GB"/>
         </w:rPr>
         <w:t>dblp</w:t>
       </w:r>
@@ -3737,245 +3718,28 @@
       <w:r>
         <w:rPr>
           <w:b/>
-          <w:lang w:val="en-GB"/>
-        </w:rPr>
-        <w:t xml:space="preserve"> (authors)</w:t>
+        </w:rPr>
+        <w:t> ;</w:t>
       </w:r>
     </w:p>
     <w:p>
       <w:pPr>
         <w:pStyle w:val="Corps2"/>
-        <w:rPr>
-          <w:b/>
-          <w:lang w:val="en-GB"/>
-        </w:rPr>
-      </w:pPr>
-      <w:r>
-        <w:rPr>
-          <w:b/>
-          <w:lang w:val="en-GB"/>
-        </w:rPr>
-        <w:t xml:space="preserve">CREATE INDEX ON </w:t>
-      </w:r>
-      <w:proofErr w:type="spellStart"/>
-      <w:r>
-        <w:rPr>
-          <w:b/>
-          <w:lang w:val="en-GB"/>
-        </w:rPr>
-        <w:t>dblp</w:t>
-      </w:r>
-      <w:proofErr w:type="spellEnd"/>
-      <w:r>
-        <w:rPr>
-          <w:b/>
-          <w:lang w:val="en-GB"/>
-        </w:rPr>
-        <w:t>(type)</w:t>
-      </w:r>
+      </w:pPr>
     </w:p>
     <w:p>
       <w:pPr>
         <w:pStyle w:val="Corps2"/>
-        <w:rPr>
-          <w:b/>
-          <w:bCs/>
-          <w:lang w:val="en-GB"/>
-        </w:rPr>
-      </w:pPr>
-      <w:r>
-        <w:rPr>
-          <w:b/>
-          <w:bCs/>
-          <w:lang w:val="en-GB"/>
-        </w:rPr>
-        <w:t xml:space="preserve">SELECT </w:t>
-      </w:r>
-      <w:r>
-        <w:rPr>
-          <w:b/>
-          <w:bCs/>
-          <w:lang w:val="en-GB"/>
-        </w:rPr>
-        <w:t xml:space="preserve">* </w:t>
-      </w:r>
-      <w:r>
-        <w:rPr>
-          <w:b/>
-          <w:bCs/>
-          <w:lang w:val="en-GB"/>
-        </w:rPr>
-        <w:t>FROM</w:t>
-      </w:r>
-      <w:r>
-        <w:rPr>
-          <w:b/>
-          <w:bCs/>
-          <w:lang w:val="en-GB"/>
-        </w:rPr>
-        <w:t xml:space="preserve"> </w:t>
-      </w:r>
-      <w:r>
-        <w:rPr>
-          <w:b/>
-          <w:bCs/>
-          <w:lang w:val="en-GB"/>
-        </w:rPr>
-        <w:t>dblp</w:t>
-      </w:r>
-      <w:r>
-        <w:rPr>
-          <w:b/>
-          <w:bCs/>
-          <w:lang w:val="en-GB"/>
-        </w:rPr>
-        <w:t xml:space="preserve"> </w:t>
-      </w:r>
-      <w:r>
-        <w:rPr>
-          <w:b/>
-          <w:bCs/>
-          <w:lang w:val="en-GB"/>
-        </w:rPr>
-        <w:t>WHERE</w:t>
-      </w:r>
-      <w:r>
-        <w:rPr>
-          <w:b/>
-          <w:bCs/>
-          <w:lang w:val="en-GB"/>
-        </w:rPr>
-        <w:t xml:space="preserve"> type = ‘</w:t>
-      </w:r>
-      <w:r>
-        <w:rPr>
-          <w:b/>
-          <w:bCs/>
-          <w:lang w:val="en-GB"/>
-        </w:rPr>
-        <w:t>B</w:t>
-      </w:r>
-      <w:r>
-        <w:rPr>
-          <w:b/>
-          <w:bCs/>
-          <w:lang w:val="en-GB"/>
-        </w:rPr>
-        <w:t xml:space="preserve">ook’ </w:t>
-      </w:r>
-      <w:r>
-        <w:rPr>
-          <w:b/>
-          <w:bCs/>
-          <w:lang w:val="en-GB"/>
-        </w:rPr>
-        <w:t>AND</w:t>
-      </w:r>
-      <w:r>
-        <w:rPr>
-          <w:b/>
-          <w:bCs/>
-          <w:lang w:val="en-GB"/>
-        </w:rPr>
-        <w:t xml:space="preserve"> author</w:t>
-      </w:r>
-      <w:r>
-        <w:rPr>
-          <w:b/>
-          <w:bCs/>
-          <w:lang w:val="en-GB"/>
-        </w:rPr>
-        <w:t>s CONTAINS</w:t>
-      </w:r>
-      <w:r>
-        <w:rPr>
-          <w:b/>
-          <w:bCs/>
-          <w:lang w:val="en-GB"/>
-        </w:rPr>
-        <w:t xml:space="preserve"> ‘</w:t>
-      </w:r>
-      <w:proofErr w:type="spellStart"/>
-      <w:r>
-        <w:rPr>
-          <w:b/>
-          <w:bCs/>
-          <w:lang w:val="en-GB"/>
-        </w:rPr>
-        <w:t>Dov</w:t>
-      </w:r>
-      <w:proofErr w:type="spellEnd"/>
-      <w:r>
-        <w:rPr>
-          <w:b/>
-          <w:bCs/>
-          <w:lang w:val="en-GB"/>
-        </w:rPr>
-        <w:t xml:space="preserve"> M. </w:t>
-      </w:r>
-      <w:proofErr w:type="spellStart"/>
-      <w:r>
-        <w:rPr>
-          <w:b/>
-          <w:bCs/>
-          <w:lang w:val="en-GB"/>
-        </w:rPr>
-        <w:t>Gabbay</w:t>
-      </w:r>
-      <w:proofErr w:type="spellEnd"/>
-      <w:r>
-        <w:rPr>
-          <w:b/>
-          <w:bCs/>
-          <w:lang w:val="en-GB"/>
-        </w:rPr>
-        <w:t>’</w:t>
-      </w:r>
-      <w:r>
-        <w:rPr>
-          <w:b/>
-          <w:bCs/>
-          <w:lang w:val="en-GB"/>
-        </w:rPr>
-        <w:t xml:space="preserve"> ALLOW FILTERING</w:t>
-      </w:r>
-      <w:r>
-        <w:rPr>
-          <w:b/>
-          <w:bCs/>
-          <w:lang w:val="en-GB"/>
-        </w:rPr>
-        <w:t>;</w:t>
-      </w:r>
-    </w:p>
-    <w:p>
-      <w:pPr>
-        <w:pStyle w:val="Corps2"/>
-        <w:rPr>
-          <w:b/>
-          <w:bCs/>
-          <w:lang w:val="en-GB"/>
-        </w:rPr>
-      </w:pPr>
-    </w:p>
-    <w:p>
-      <w:pPr>
-        <w:pStyle w:val="Corps2"/>
-        <w:rPr>
-          <w:b/>
-          <w:bCs/>
-          <w:lang w:val="en-GB"/>
-        </w:rPr>
       </w:pPr>
       <w:r>
         <w:rPr>
           <w:noProof/>
         </w:rPr>
         <w:drawing>
-          <wp:inline distT="0" distB="0" distL="0" distR="0" wp14:anchorId="6662780F" wp14:editId="24495805">
-            <wp:extent cx="6093460" cy="1514475"/>
-            <wp:effectExtent l="0" t="0" r="2540" b="9525"/>
-            <wp:docPr id="1" name="Image 1"/>
+          <wp:inline distT="0" distB="0" distL="0" distR="0" wp14:anchorId="340693E6" wp14:editId="7B64A73B">
+            <wp:extent cx="3695700" cy="3819525"/>
+            <wp:effectExtent l="0" t="0" r="0" b="9525"/>
+            <wp:docPr id="5" name="Image 5"/>
             <wp:cNvGraphicFramePr>
               <a:graphicFrameLocks xmlns:a="http://schemas.openxmlformats.org/drawingml/2006/main" noChangeAspect="1"/>
             </wp:cNvGraphicFramePr>
@@ -3995,7 +3759,7 @@
                   <pic:spPr>
                     <a:xfrm>
                       <a:off x="0" y="0"/>
-                      <a:ext cx="6093460" cy="1514475"/>
+                      <a:ext cx="3695700" cy="3819525"/>
                     </a:xfrm>
                     <a:prstGeom prst="rect">
                       <a:avLst/>
@@ -4011,9 +3775,6 @@
     <w:p>
       <w:pPr>
         <w:pStyle w:val="Corps2"/>
-        <w:rPr>
-          <w:lang w:val="en-GB"/>
-        </w:rPr>
       </w:pPr>
     </w:p>
     <w:p>
@@ -4027,49 +3788,100 @@
         <w:rPr>
           <w:lang w:val="en-GB"/>
         </w:rPr>
-        <w:t xml:space="preserve">2.  </w:t>
-      </w:r>
-      <w:r>
-        <w:rPr>
-          <w:lang w:val="en-US"/>
-        </w:rPr>
-        <w:t xml:space="preserve">Find </w:t>
-      </w:r>
-      <w:r>
-        <w:rPr>
-          <w:lang w:val="en-US"/>
-        </w:rPr>
-        <w:t xml:space="preserve">the number of </w:t>
-      </w:r>
-      <w:r>
-        <w:rPr>
-          <w:lang w:val="en-US"/>
-        </w:rPr>
-        <w:t xml:space="preserve">books </w:t>
-      </w:r>
-      <w:r>
-        <w:rPr>
-          <w:lang w:val="en-GB"/>
-        </w:rPr>
-        <w:t>or articles</w:t>
-      </w:r>
-      <w:r>
-        <w:rPr>
+        <w:t>Here is an extract o</w:t>
+      </w:r>
+      <w:r>
+        <w:rPr>
+          <w:lang w:val="en-GB"/>
+        </w:rPr>
+        <w:t>f the actual output</w:t>
+      </w:r>
+    </w:p>
+    <w:p>
+      <w:pPr>
+        <w:pStyle w:val="Corps2"/>
+        <w:rPr>
+          <w:lang w:val="en-GB"/>
+        </w:rPr>
+      </w:pPr>
+    </w:p>
+    <w:p>
+      <w:pPr>
+        <w:pStyle w:val="Corps2"/>
+        <w:numPr>
+          <w:ilvl w:val="0"/>
+          <w:numId w:val="3"/>
+        </w:numPr>
+        <w:rPr>
+          <w:lang w:val="en-GB"/>
+        </w:rPr>
+      </w:pPr>
+      <w:r>
+        <w:rPr>
+          <w:lang w:val="en-GB"/>
+        </w:rPr>
+        <w:t>Find all the titles of publications</w:t>
+      </w:r>
+    </w:p>
+    <w:p>
+      <w:pPr>
+        <w:pStyle w:val="Corps2"/>
+        <w:rPr>
+          <w:lang w:val="en-GB"/>
+        </w:rPr>
+      </w:pPr>
+    </w:p>
+    <w:p>
+      <w:pPr>
+        <w:pStyle w:val="Corps2"/>
+        <w:rPr>
+          <w:b/>
+          <w:lang w:val="en-GB"/>
+        </w:rPr>
+      </w:pPr>
+      <w:r>
+        <w:rPr>
+          <w:b/>
+          <w:lang w:val="en-GB"/>
+        </w:rPr>
+        <w:t xml:space="preserve">SELECT title </w:t>
+      </w:r>
+      <w:r>
+        <w:rPr>
+          <w:b/>
+          <w:lang w:val="en-GB"/>
+        </w:rPr>
+        <w:t>FROM</w:t>
+      </w:r>
+      <w:r>
+        <w:rPr>
+          <w:b/>
           <w:lang w:val="en-GB"/>
         </w:rPr>
         <w:t xml:space="preserve"> </w:t>
       </w:r>
-      <w:r>
-        <w:rPr>
-          <w:lang w:val="en-US"/>
-        </w:rPr>
-        <w:t>written before 2010</w:t>
+      <w:proofErr w:type="spellStart"/>
+      <w:r>
+        <w:rPr>
+          <w:b/>
+          <w:lang w:val="en-GB"/>
+        </w:rPr>
+        <w:t>dblp</w:t>
+      </w:r>
+      <w:proofErr w:type="spellEnd"/>
+      <w:r>
+        <w:rPr>
+          <w:b/>
+          <w:lang w:val="en-GB"/>
+        </w:rPr>
+        <w:t>;</w:t>
       </w:r>
     </w:p>
     <w:p>
       <w:pPr>
         <w:pStyle w:val="Corps2"/>
         <w:rPr>
+          <w:b/>
           <w:lang w:val="en-GB"/>
         </w:rPr>
       </w:pPr>
@@ -4079,61 +3891,6 @@
         <w:pStyle w:val="Corps2"/>
         <w:rPr>
           <w:b/>
-          <w:bCs/>
-          <w:lang w:val="en-GB"/>
-        </w:rPr>
-      </w:pPr>
-      <w:r>
-        <w:rPr>
-          <w:b/>
-          <w:bCs/>
-          <w:lang w:val="en-GB"/>
-        </w:rPr>
-        <w:t xml:space="preserve">Select </w:t>
-      </w:r>
-      <w:proofErr w:type="gramStart"/>
-      <w:r>
-        <w:rPr>
-          <w:b/>
-          <w:bCs/>
-          <w:lang w:val="en-GB"/>
-        </w:rPr>
-        <w:t>count(</w:t>
-      </w:r>
-      <w:proofErr w:type="gramEnd"/>
-      <w:r>
-        <w:rPr>
-          <w:b/>
-          <w:bCs/>
-          <w:lang w:val="en-GB"/>
-        </w:rPr>
-        <w:t>*)</w:t>
-      </w:r>
-      <w:r>
-        <w:rPr>
-          <w:b/>
-          <w:bCs/>
-          <w:lang w:val="en-GB"/>
-        </w:rPr>
-        <w:t xml:space="preserve"> from DBLP where year &lt; 2010 ALLOW FILTERING;</w:t>
-      </w:r>
-    </w:p>
-    <w:p>
-      <w:pPr>
-        <w:pStyle w:val="Corps2"/>
-        <w:rPr>
-          <w:b/>
-          <w:bCs/>
-          <w:lang w:val="en-GB"/>
-        </w:rPr>
-      </w:pPr>
-    </w:p>
-    <w:p>
-      <w:pPr>
-        <w:pStyle w:val="Corps2"/>
-        <w:rPr>
-          <w:b/>
-          <w:bCs/>
           <w:lang w:val="en-GB"/>
         </w:rPr>
       </w:pPr>
@@ -4141,11 +3898,12 @@
         <w:rPr>
           <w:noProof/>
         </w:rPr>
+        <w:lastRenderedPageBreak/>
         <w:drawing>
-          <wp:inline distT="0" distB="0" distL="0" distR="0" wp14:anchorId="2B07673D" wp14:editId="26F51586">
-            <wp:extent cx="6093460" cy="1929765"/>
+          <wp:inline distT="0" distB="0" distL="0" distR="0" wp14:anchorId="2C096FA0" wp14:editId="7C9618CF">
+            <wp:extent cx="6093460" cy="3505200"/>
             <wp:effectExtent l="0" t="0" r="2540" b="0"/>
-            <wp:docPr id="2" name="Image 2"/>
+            <wp:docPr id="6" name="Image 6"/>
             <wp:cNvGraphicFramePr>
               <a:graphicFrameLocks xmlns:a="http://schemas.openxmlformats.org/drawingml/2006/main" noChangeAspect="1"/>
             </wp:cNvGraphicFramePr>
@@ -4165,7 +3923,7 @@
                   <pic:spPr>
                     <a:xfrm>
                       <a:off x="0" y="0"/>
-                      <a:ext cx="6093460" cy="1929765"/>
+                      <a:ext cx="6093460" cy="3505200"/>
                     </a:xfrm>
                     <a:prstGeom prst="rect">
                       <a:avLst/>
@@ -4189,21 +3947,53 @@
     <w:p>
       <w:pPr>
         <w:pStyle w:val="Corps2"/>
-        <w:rPr>
-          <w:lang w:val="en-GB"/>
-        </w:rPr>
-      </w:pPr>
-      <w:r>
-        <w:rPr>
-          <w:lang w:val="en-GB"/>
-        </w:rPr>
-        <w:t xml:space="preserve">3. </w:t>
-      </w:r>
+        <w:numPr>
+          <w:ilvl w:val="0"/>
+          <w:numId w:val="3"/>
+        </w:numPr>
+        <w:rPr>
+          <w:lang w:val="en-GB"/>
+        </w:rPr>
+      </w:pPr>
       <w:r>
         <w:rPr>
           <w:lang w:val="en-US"/>
         </w:rPr>
-        <w:t>Find the number of books in the database</w:t>
+        <w:t xml:space="preserve">Find all books </w:t>
+      </w:r>
+      <w:r>
+        <w:rPr>
+          <w:lang w:val="en-GB"/>
+        </w:rPr>
+        <w:t xml:space="preserve">written by </w:t>
+      </w:r>
+      <w:proofErr w:type="spellStart"/>
+      <w:r>
+        <w:rPr>
+          <w:lang w:val="en-GB"/>
+        </w:rPr>
+        <w:t>Dov</w:t>
+      </w:r>
+      <w:proofErr w:type="spellEnd"/>
+      <w:r>
+        <w:rPr>
+          <w:lang w:val="en-GB"/>
+        </w:rPr>
+        <w:t xml:space="preserve"> M. </w:t>
+      </w:r>
+      <w:proofErr w:type="spellStart"/>
+      <w:r>
+        <w:rPr>
+          <w:lang w:val="en-GB"/>
+        </w:rPr>
+        <w:t>Gabbay</w:t>
+      </w:r>
+      <w:proofErr w:type="spellEnd"/>
+      <w:r>
+        <w:rPr>
+          <w:lang w:val="en-GB"/>
+        </w:rPr>
+        <w:t>.</w:t>
       </w:r>
     </w:p>
     <w:p>
@@ -4218,42 +4008,78 @@
       <w:pPr>
         <w:pStyle w:val="Corps2"/>
         <w:rPr>
-          <w:lang w:val="en-GB"/>
-        </w:rPr>
-      </w:pPr>
-      <w:r>
-        <w:rPr>
-          <w:lang w:val="en-GB"/>
-        </w:rPr>
-        <w:t xml:space="preserve">Such as we already create </w:t>
+          <w:b/>
+          <w:lang w:val="en-GB"/>
+        </w:rPr>
+      </w:pPr>
+      <w:r>
+        <w:rPr>
+          <w:b/>
+          <w:lang w:val="en-GB"/>
+        </w:rPr>
+        <w:t xml:space="preserve">CREATE INDEX ON </w:t>
       </w:r>
       <w:proofErr w:type="spellStart"/>
       <w:r>
         <w:rPr>
-          <w:lang w:val="en-GB"/>
-        </w:rPr>
-        <w:t>en</w:t>
+          <w:b/>
+          <w:lang w:val="en-GB"/>
+        </w:rPr>
+        <w:t>dblp</w:t>
       </w:r>
       <w:proofErr w:type="spellEnd"/>
       <w:r>
         <w:rPr>
-          <w:lang w:val="en-GB"/>
-        </w:rPr>
-        <w:t xml:space="preserve"> index on type we don’t need to allow </w:t>
+          <w:b/>
+          <w:lang w:val="en-GB"/>
+        </w:rPr>
+        <w:t xml:space="preserve"> (authors)</w:t>
+      </w:r>
+      <w:r>
+        <w:rPr>
+          <w:b/>
+          <w:lang w:val="en-GB"/>
+        </w:rPr>
+        <w:t>;</w:t>
+      </w:r>
+    </w:p>
+    <w:p>
+      <w:pPr>
+        <w:pStyle w:val="Corps2"/>
+        <w:rPr>
+          <w:b/>
+          <w:lang w:val="en-GB"/>
+        </w:rPr>
+      </w:pPr>
+      <w:r>
+        <w:rPr>
+          <w:b/>
+          <w:lang w:val="en-GB"/>
+        </w:rPr>
+        <w:t xml:space="preserve">CREATE INDEX ON </w:t>
       </w:r>
       <w:proofErr w:type="spellStart"/>
       <w:r>
         <w:rPr>
-          <w:lang w:val="en-GB"/>
-        </w:rPr>
-        <w:t>filtereing</w:t>
+          <w:b/>
+          <w:lang w:val="en-GB"/>
+        </w:rPr>
+        <w:t>dblp</w:t>
       </w:r>
       <w:proofErr w:type="spellEnd"/>
       <w:r>
         <w:rPr>
-          <w:lang w:val="en-GB"/>
-        </w:rPr>
-        <w:t>.</w:t>
+          <w:b/>
+          <w:lang w:val="en-GB"/>
+        </w:rPr>
+        <w:t>(type)</w:t>
+      </w:r>
+      <w:r>
+        <w:rPr>
+          <w:b/>
+          <w:lang w:val="en-GB"/>
+        </w:rPr>
+        <w:t>;</w:t>
       </w:r>
     </w:p>
     <w:p>
@@ -4271,25 +4097,23 @@
           <w:bCs/>
           <w:lang w:val="en-GB"/>
         </w:rPr>
-        <w:t xml:space="preserve">Select </w:t>
-      </w:r>
-      <w:proofErr w:type="gramStart"/>
+        <w:t xml:space="preserve">SELECT </w:t>
+      </w:r>
       <w:r>
         <w:rPr>
           <w:b/>
           <w:bCs/>
           <w:lang w:val="en-GB"/>
         </w:rPr>
-        <w:t>COUNT(</w:t>
-      </w:r>
-      <w:proofErr w:type="gramEnd"/>
+        <w:t xml:space="preserve">* </w:t>
+      </w:r>
       <w:r>
         <w:rPr>
           <w:b/>
           <w:bCs/>
           <w:lang w:val="en-GB"/>
         </w:rPr>
-        <w:t>*) from DBLP where type = ‘</w:t>
+        <w:t>FROM</w:t>
       </w:r>
       <w:r>
         <w:rPr>
@@ -4297,7 +4121,7 @@
           <w:bCs/>
           <w:lang w:val="en-GB"/>
         </w:rPr>
-        <w:t>B</w:t>
+        <w:t xml:space="preserve"> </w:t>
       </w:r>
       <w:r>
         <w:rPr>
@@ -4305,7 +4129,7 @@
           <w:bCs/>
           <w:lang w:val="en-GB"/>
         </w:rPr>
-        <w:t>ook</w:t>
+        <w:t>dblp</w:t>
       </w:r>
       <w:r>
         <w:rPr>
@@ -4313,7 +4137,7 @@
           <w:bCs/>
           <w:lang w:val="en-GB"/>
         </w:rPr>
-        <w:t>’</w:t>
+        <w:t xml:space="preserve"> </w:t>
       </w:r>
       <w:r>
         <w:rPr>
@@ -4321,37 +4145,145 @@
           <w:bCs/>
           <w:lang w:val="en-GB"/>
         </w:rPr>
-        <w:t>;</w:t>
-      </w:r>
-    </w:p>
-    <w:p>
-      <w:pPr>
-        <w:pStyle w:val="Corps2"/>
+        <w:t>WHERE</w:t>
+      </w:r>
+      <w:r>
         <w:rPr>
           <w:b/>
           <w:bCs/>
           <w:lang w:val="en-GB"/>
         </w:rPr>
-      </w:pPr>
-    </w:p>
-    <w:p>
-      <w:pPr>
-        <w:pStyle w:val="Corps2"/>
+        <w:t xml:space="preserve"> type = ‘</w:t>
+      </w:r>
+      <w:r>
         <w:rPr>
           <w:b/>
           <w:bCs/>
           <w:lang w:val="en-GB"/>
         </w:rPr>
+        <w:t>B</w:t>
+      </w:r>
+      <w:r>
+        <w:rPr>
+          <w:b/>
+          <w:bCs/>
+          <w:lang w:val="en-GB"/>
+        </w:rPr>
+        <w:t xml:space="preserve">ook’ </w:t>
+      </w:r>
+      <w:r>
+        <w:rPr>
+          <w:b/>
+          <w:bCs/>
+          <w:lang w:val="en-GB"/>
+        </w:rPr>
+        <w:t>AND</w:t>
+      </w:r>
+      <w:r>
+        <w:rPr>
+          <w:b/>
+          <w:bCs/>
+          <w:lang w:val="en-GB"/>
+        </w:rPr>
+        <w:t xml:space="preserve"> author</w:t>
+      </w:r>
+      <w:r>
+        <w:rPr>
+          <w:b/>
+          <w:bCs/>
+          <w:lang w:val="en-GB"/>
+        </w:rPr>
+        <w:t>s CONTAINS</w:t>
+      </w:r>
+      <w:r>
+        <w:rPr>
+          <w:b/>
+          <w:bCs/>
+          <w:lang w:val="en-GB"/>
+        </w:rPr>
+        <w:t xml:space="preserve"> ‘</w:t>
+      </w:r>
+      <w:proofErr w:type="spellStart"/>
+      <w:r>
+        <w:rPr>
+          <w:b/>
+          <w:bCs/>
+          <w:lang w:val="en-GB"/>
+        </w:rPr>
+        <w:t>Dov</w:t>
+      </w:r>
+      <w:proofErr w:type="spellEnd"/>
+      <w:r>
+        <w:rPr>
+          <w:b/>
+          <w:bCs/>
+          <w:lang w:val="en-GB"/>
+        </w:rPr>
+        <w:t xml:space="preserve"> M. </w:t>
+      </w:r>
+      <w:proofErr w:type="spellStart"/>
+      <w:r>
+        <w:rPr>
+          <w:b/>
+          <w:bCs/>
+          <w:lang w:val="en-GB"/>
+        </w:rPr>
+        <w:t>Gabbay</w:t>
+      </w:r>
+      <w:proofErr w:type="spellEnd"/>
+      <w:r>
+        <w:rPr>
+          <w:b/>
+          <w:bCs/>
+          <w:lang w:val="en-GB"/>
+        </w:rPr>
+        <w:t>’</w:t>
+      </w:r>
+      <w:r>
+        <w:rPr>
+          <w:b/>
+          <w:bCs/>
+          <w:lang w:val="en-GB"/>
+        </w:rPr>
+        <w:t xml:space="preserve"> ALLOW FILTERING</w:t>
+      </w:r>
+      <w:r>
+        <w:rPr>
+          <w:b/>
+          <w:bCs/>
+          <w:lang w:val="en-GB"/>
+        </w:rPr>
+        <w:t>;</w:t>
+      </w:r>
+    </w:p>
+    <w:p>
+      <w:pPr>
+        <w:pStyle w:val="Corps2"/>
+        <w:rPr>
+          <w:b/>
+          <w:bCs/>
+          <w:lang w:val="en-GB"/>
+        </w:rPr>
+      </w:pPr>
+    </w:p>
+    <w:p>
+      <w:pPr>
+        <w:pStyle w:val="Corps2"/>
+        <w:rPr>
+          <w:b/>
+          <w:bCs/>
+          <w:lang w:val="en-GB"/>
+        </w:rPr>
       </w:pPr>
       <w:r>
         <w:rPr>
           <w:noProof/>
         </w:rPr>
         <w:drawing>
-          <wp:inline distT="0" distB="0" distL="0" distR="0" wp14:anchorId="147E9956" wp14:editId="49D06A55">
-            <wp:extent cx="5143500" cy="1400175"/>
-            <wp:effectExtent l="0" t="0" r="0" b="9525"/>
-            <wp:docPr id="3" name="Image 3"/>
+          <wp:inline distT="0" distB="0" distL="0" distR="0" wp14:anchorId="6662780F" wp14:editId="24495805">
+            <wp:extent cx="6093460" cy="1514475"/>
+            <wp:effectExtent l="0" t="0" r="2540" b="9525"/>
+            <wp:docPr id="1" name="Image 1"/>
             <wp:cNvGraphicFramePr>
               <a:graphicFrameLocks xmlns:a="http://schemas.openxmlformats.org/drawingml/2006/main" noChangeAspect="1"/>
             </wp:cNvGraphicFramePr>
@@ -4371,7 +4303,7 @@
                   <pic:spPr>
                     <a:xfrm>
                       <a:off x="0" y="0"/>
-                      <a:ext cx="5143500" cy="1400175"/>
+                      <a:ext cx="6093460" cy="1514475"/>
                     </a:xfrm>
                     <a:prstGeom prst="rect">
                       <a:avLst/>
@@ -4403,7 +4335,13 @@
         <w:rPr>
           <w:lang w:val="en-GB"/>
         </w:rPr>
-        <w:t xml:space="preserve">4. </w:t>
+        <w:t>4</w:t>
+      </w:r>
+      <w:r>
+        <w:rPr>
+          <w:lang w:val="en-GB"/>
+        </w:rPr>
+        <w:t xml:space="preserve">.  </w:t>
       </w:r>
       <w:r>
         <w:rPr>
@@ -4413,21 +4351,33 @@
       </w:r>
       <w:r>
         <w:rPr>
-          <w:lang w:val="en-GB"/>
-        </w:rPr>
-        <w:t xml:space="preserve">the </w:t>
-      </w:r>
-      <w:r>
-        <w:rPr>
           <w:lang w:val="en-US"/>
         </w:rPr>
-        <w:t>authors of the book "The Complexity of Valued Constraint Satisfaction Problems</w:t>
-      </w:r>
-      <w:r>
-        <w:rPr>
-          <w:lang w:val="en-GB"/>
-        </w:rPr>
-        <w:t> »</w:t>
+        <w:t xml:space="preserve">the number of </w:t>
+      </w:r>
+      <w:r>
+        <w:rPr>
+          <w:lang w:val="en-US"/>
+        </w:rPr>
+        <w:t xml:space="preserve">books </w:t>
+      </w:r>
+      <w:r>
+        <w:rPr>
+          <w:lang w:val="en-GB"/>
+        </w:rPr>
+        <w:t>or articles</w:t>
+      </w:r>
+      <w:r>
+        <w:rPr>
+          <w:lang w:val="en-GB"/>
+        </w:rPr>
+        <w:t xml:space="preserve"> </w:t>
+      </w:r>
+      <w:r>
+        <w:rPr>
+          <w:lang w:val="en-US"/>
+        </w:rPr>
+        <w:t>written before 2010</w:t>
       </w:r>
     </w:p>
     <w:p>
@@ -4453,7 +4403,7 @@
           <w:bCs/>
           <w:lang w:val="en-GB"/>
         </w:rPr>
-        <w:t>SELECT</w:t>
+        <w:t>S</w:t>
       </w:r>
       <w:r>
         <w:rPr>
@@ -4461,7 +4411,7 @@
           <w:bCs/>
           <w:lang w:val="en-GB"/>
         </w:rPr>
-        <w:t xml:space="preserve"> authors </w:t>
+        <w:t>ELECT</w:t>
       </w:r>
       <w:r>
         <w:rPr>
@@ -4469,23 +4419,25 @@
           <w:bCs/>
           <w:lang w:val="en-GB"/>
         </w:rPr>
-        <w:t>FROM</w:t>
-      </w:r>
+        <w:t xml:space="preserve"> </w:t>
+      </w:r>
+      <w:proofErr w:type="gramStart"/>
       <w:r>
         <w:rPr>
           <w:b/>
           <w:bCs/>
           <w:lang w:val="en-GB"/>
         </w:rPr>
-        <w:t xml:space="preserve"> DBLP </w:t>
-      </w:r>
+        <w:t>count(</w:t>
+      </w:r>
+      <w:proofErr w:type="gramEnd"/>
       <w:r>
         <w:rPr>
           <w:b/>
           <w:bCs/>
           <w:lang w:val="en-GB"/>
         </w:rPr>
-        <w:t>WHERE</w:t>
+        <w:t>*)</w:t>
       </w:r>
       <w:r>
         <w:rPr>
@@ -4493,13 +4445,57 @@
           <w:bCs/>
           <w:lang w:val="en-GB"/>
         </w:rPr>
-        <w:t xml:space="preserve"> title = 'The Complexity of Valued Constraint Satisfaction Problems' ALLOW FILTERING;</w:t>
+        <w:t xml:space="preserve"> </w:t>
+      </w:r>
+      <w:r>
+        <w:rPr>
+          <w:b/>
+          <w:bCs/>
+          <w:lang w:val="en-GB"/>
+        </w:rPr>
+        <w:t xml:space="preserve">FROM </w:t>
+      </w:r>
+      <w:proofErr w:type="spellStart"/>
+      <w:r>
+        <w:rPr>
+          <w:b/>
+          <w:bCs/>
+          <w:lang w:val="en-GB"/>
+        </w:rPr>
+        <w:t>dblp</w:t>
+      </w:r>
+      <w:proofErr w:type="spellEnd"/>
+      <w:r>
+        <w:rPr>
+          <w:b/>
+          <w:bCs/>
+          <w:lang w:val="en-GB"/>
+        </w:rPr>
+        <w:t xml:space="preserve"> </w:t>
+      </w:r>
+      <w:r>
+        <w:rPr>
+          <w:b/>
+          <w:bCs/>
+          <w:lang w:val="en-GB"/>
+        </w:rPr>
+        <w:t>WHERE</w:t>
+      </w:r>
+      <w:r>
+        <w:rPr>
+          <w:b/>
+          <w:bCs/>
+          <w:lang w:val="en-GB"/>
+        </w:rPr>
+        <w:t xml:space="preserve"> year &lt; 2010 ALLOW FILTERING;</w:t>
       </w:r>
     </w:p>
     <w:p>
       <w:pPr>
         <w:pStyle w:val="Corps2"/>
         <w:rPr>
+          <w:b/>
+          <w:bCs/>
           <w:lang w:val="en-GB"/>
         </w:rPr>
       </w:pPr>
@@ -4508,6 +4504,8 @@
       <w:pPr>
         <w:pStyle w:val="Corps2"/>
         <w:rPr>
+          <w:b/>
+          <w:bCs/>
           <w:lang w:val="en-GB"/>
         </w:rPr>
       </w:pPr>
@@ -4515,11 +4513,12 @@
         <w:rPr>
           <w:noProof/>
         </w:rPr>
+        <w:lastRenderedPageBreak/>
         <w:drawing>
-          <wp:inline distT="0" distB="0" distL="0" distR="0" wp14:anchorId="27BB90D2" wp14:editId="66308C1B">
-            <wp:extent cx="6093460" cy="789305"/>
+          <wp:inline distT="0" distB="0" distL="0" distR="0" wp14:anchorId="2B07673D" wp14:editId="26F51586">
+            <wp:extent cx="6093460" cy="1929765"/>
             <wp:effectExtent l="0" t="0" r="2540" b="0"/>
-            <wp:docPr id="4" name="Image 4"/>
+            <wp:docPr id="2" name="Image 2"/>
             <wp:cNvGraphicFramePr>
               <a:graphicFrameLocks xmlns:a="http://schemas.openxmlformats.org/drawingml/2006/main" noChangeAspect="1"/>
             </wp:cNvGraphicFramePr>
@@ -4539,6 +4538,442 @@
                   <pic:spPr>
                     <a:xfrm>
                       <a:off x="0" y="0"/>
+                      <a:ext cx="6093460" cy="1929765"/>
+                    </a:xfrm>
+                    <a:prstGeom prst="rect">
+                      <a:avLst/>
+                    </a:prstGeom>
+                  </pic:spPr>
+                </pic:pic>
+              </a:graphicData>
+            </a:graphic>
+          </wp:inline>
+        </w:drawing>
+      </w:r>
+    </w:p>
+    <w:p>
+      <w:pPr>
+        <w:pStyle w:val="Corps2"/>
+        <w:rPr>
+          <w:lang w:val="en-GB"/>
+        </w:rPr>
+      </w:pPr>
+    </w:p>
+    <w:p>
+      <w:pPr>
+        <w:pStyle w:val="Corps2"/>
+        <w:rPr>
+          <w:lang w:val="en-GB"/>
+        </w:rPr>
+      </w:pPr>
+      <w:r>
+        <w:rPr>
+          <w:lang w:val="en-GB"/>
+        </w:rPr>
+        <w:t>5</w:t>
+      </w:r>
+      <w:r>
+        <w:rPr>
+          <w:lang w:val="en-GB"/>
+        </w:rPr>
+        <w:t xml:space="preserve">. </w:t>
+      </w:r>
+      <w:r>
+        <w:rPr>
+          <w:lang w:val="en-US"/>
+        </w:rPr>
+        <w:t>Find the number of books in the database</w:t>
+      </w:r>
+    </w:p>
+    <w:p>
+      <w:pPr>
+        <w:pStyle w:val="Corps2"/>
+        <w:rPr>
+          <w:lang w:val="en-GB"/>
+        </w:rPr>
+      </w:pPr>
+    </w:p>
+    <w:p>
+      <w:pPr>
+        <w:pStyle w:val="Corps2"/>
+        <w:rPr>
+          <w:lang w:val="en-GB"/>
+        </w:rPr>
+      </w:pPr>
+      <w:r>
+        <w:rPr>
+          <w:lang w:val="en-GB"/>
+        </w:rPr>
+        <w:t xml:space="preserve">Such as we already create </w:t>
+      </w:r>
+      <w:proofErr w:type="spellStart"/>
+      <w:r>
+        <w:rPr>
+          <w:lang w:val="en-GB"/>
+        </w:rPr>
+        <w:t>en</w:t>
+      </w:r>
+      <w:proofErr w:type="spellEnd"/>
+      <w:r>
+        <w:rPr>
+          <w:lang w:val="en-GB"/>
+        </w:rPr>
+        <w:t xml:space="preserve"> index on type we don’t need to allow </w:t>
+      </w:r>
+      <w:proofErr w:type="spellStart"/>
+      <w:r>
+        <w:rPr>
+          <w:lang w:val="en-GB"/>
+        </w:rPr>
+        <w:t>filtereing</w:t>
+      </w:r>
+      <w:proofErr w:type="spellEnd"/>
+      <w:r>
+        <w:rPr>
+          <w:lang w:val="en-GB"/>
+        </w:rPr>
+        <w:t>.</w:t>
+      </w:r>
+    </w:p>
+    <w:p>
+      <w:pPr>
+        <w:pStyle w:val="Corps2"/>
+        <w:rPr>
+          <w:b/>
+          <w:bCs/>
+          <w:lang w:val="en-GB"/>
+        </w:rPr>
+      </w:pPr>
+      <w:r>
+        <w:rPr>
+          <w:b/>
+          <w:bCs/>
+          <w:lang w:val="en-GB"/>
+        </w:rPr>
+        <w:t>SELECT</w:t>
+      </w:r>
+      <w:r>
+        <w:rPr>
+          <w:b/>
+          <w:bCs/>
+          <w:lang w:val="en-GB"/>
+        </w:rPr>
+        <w:t xml:space="preserve"> </w:t>
+      </w:r>
+      <w:proofErr w:type="gramStart"/>
+      <w:r>
+        <w:rPr>
+          <w:b/>
+          <w:bCs/>
+          <w:lang w:val="en-GB"/>
+        </w:rPr>
+        <w:t>COUNT(</w:t>
+      </w:r>
+      <w:proofErr w:type="gramEnd"/>
+      <w:r>
+        <w:rPr>
+          <w:b/>
+          <w:bCs/>
+          <w:lang w:val="en-GB"/>
+        </w:rPr>
+        <w:t xml:space="preserve">*) </w:t>
+      </w:r>
+      <w:r>
+        <w:rPr>
+          <w:b/>
+          <w:bCs/>
+          <w:lang w:val="en-GB"/>
+        </w:rPr>
+        <w:t>FROM</w:t>
+      </w:r>
+      <w:r>
+        <w:rPr>
+          <w:b/>
+          <w:bCs/>
+          <w:lang w:val="en-GB"/>
+        </w:rPr>
+        <w:t xml:space="preserve"> </w:t>
+      </w:r>
+      <w:proofErr w:type="spellStart"/>
+      <w:r>
+        <w:rPr>
+          <w:b/>
+          <w:bCs/>
+          <w:lang w:val="en-GB"/>
+        </w:rPr>
+        <w:t>dblp</w:t>
+      </w:r>
+      <w:proofErr w:type="spellEnd"/>
+      <w:r>
+        <w:rPr>
+          <w:b/>
+          <w:bCs/>
+          <w:lang w:val="en-GB"/>
+        </w:rPr>
+        <w:t xml:space="preserve"> WHERE</w:t>
+      </w:r>
+      <w:r>
+        <w:rPr>
+          <w:b/>
+          <w:bCs/>
+          <w:lang w:val="en-GB"/>
+        </w:rPr>
+        <w:t xml:space="preserve"> type = ‘</w:t>
+      </w:r>
+      <w:r>
+        <w:rPr>
+          <w:b/>
+          <w:bCs/>
+          <w:lang w:val="en-GB"/>
+        </w:rPr>
+        <w:t>B</w:t>
+      </w:r>
+      <w:r>
+        <w:rPr>
+          <w:b/>
+          <w:bCs/>
+          <w:lang w:val="en-GB"/>
+        </w:rPr>
+        <w:t>ook</w:t>
+      </w:r>
+      <w:r>
+        <w:rPr>
+          <w:b/>
+          <w:bCs/>
+          <w:lang w:val="en-GB"/>
+        </w:rPr>
+        <w:t>’</w:t>
+      </w:r>
+      <w:r>
+        <w:rPr>
+          <w:b/>
+          <w:bCs/>
+          <w:lang w:val="en-GB"/>
+        </w:rPr>
+        <w:t>;</w:t>
+      </w:r>
+    </w:p>
+    <w:p>
+      <w:pPr>
+        <w:pStyle w:val="Corps2"/>
+        <w:rPr>
+          <w:b/>
+          <w:bCs/>
+          <w:lang w:val="en-GB"/>
+        </w:rPr>
+      </w:pPr>
+    </w:p>
+    <w:p>
+      <w:pPr>
+        <w:pStyle w:val="Corps2"/>
+        <w:rPr>
+          <w:b/>
+          <w:bCs/>
+          <w:lang w:val="en-GB"/>
+        </w:rPr>
+      </w:pPr>
+      <w:r>
+        <w:rPr>
+          <w:noProof/>
+        </w:rPr>
+        <w:drawing>
+          <wp:inline distT="0" distB="0" distL="0" distR="0" wp14:anchorId="147E9956" wp14:editId="49D06A55">
+            <wp:extent cx="5143500" cy="1400175"/>
+            <wp:effectExtent l="0" t="0" r="0" b="9525"/>
+            <wp:docPr id="3" name="Image 3"/>
+            <wp:cNvGraphicFramePr>
+              <a:graphicFrameLocks xmlns:a="http://schemas.openxmlformats.org/drawingml/2006/main" noChangeAspect="1"/>
+            </wp:cNvGraphicFramePr>
+            <a:graphic xmlns:a="http://schemas.openxmlformats.org/drawingml/2006/main">
+              <a:graphicData uri="http://schemas.openxmlformats.org/drawingml/2006/picture">
+                <pic:pic xmlns:pic="http://schemas.openxmlformats.org/drawingml/2006/picture">
+                  <pic:nvPicPr>
+                    <pic:cNvPr id="1" name=""/>
+                    <pic:cNvPicPr/>
+                  </pic:nvPicPr>
+                  <pic:blipFill>
+                    <a:blip r:embed="rId11"/>
+                    <a:stretch>
+                      <a:fillRect/>
+                    </a:stretch>
+                  </pic:blipFill>
+                  <pic:spPr>
+                    <a:xfrm>
+                      <a:off x="0" y="0"/>
+                      <a:ext cx="5143500" cy="1400175"/>
+                    </a:xfrm>
+                    <a:prstGeom prst="rect">
+                      <a:avLst/>
+                    </a:prstGeom>
+                  </pic:spPr>
+                </pic:pic>
+              </a:graphicData>
+            </a:graphic>
+          </wp:inline>
+        </w:drawing>
+      </w:r>
+    </w:p>
+    <w:p>
+      <w:pPr>
+        <w:pStyle w:val="Corps2"/>
+        <w:rPr>
+          <w:lang w:val="en-GB"/>
+        </w:rPr>
+      </w:pPr>
+    </w:p>
+    <w:p>
+      <w:pPr>
+        <w:pStyle w:val="Corps2"/>
+        <w:rPr>
+          <w:lang w:val="en-GB"/>
+        </w:rPr>
+      </w:pPr>
+      <w:r>
+        <w:rPr>
+          <w:lang w:val="en-GB"/>
+        </w:rPr>
+        <w:t>6</w:t>
+      </w:r>
+      <w:r>
+        <w:rPr>
+          <w:lang w:val="en-GB"/>
+        </w:rPr>
+        <w:t xml:space="preserve">. </w:t>
+      </w:r>
+      <w:r>
+        <w:rPr>
+          <w:lang w:val="en-US"/>
+        </w:rPr>
+        <w:t xml:space="preserve">Find </w:t>
+      </w:r>
+      <w:r>
+        <w:rPr>
+          <w:lang w:val="en-GB"/>
+        </w:rPr>
+        <w:t xml:space="preserve">the </w:t>
+      </w:r>
+      <w:r>
+        <w:rPr>
+          <w:lang w:val="en-US"/>
+        </w:rPr>
+        <w:t>authors of the book "The Complexity of Valued Constraint Satisfaction Problems</w:t>
+      </w:r>
+      <w:r>
+        <w:rPr>
+          <w:lang w:val="en-GB"/>
+        </w:rPr>
+        <w:t> »</w:t>
+      </w:r>
+    </w:p>
+    <w:p>
+      <w:pPr>
+        <w:pStyle w:val="Corps2"/>
+        <w:rPr>
+          <w:lang w:val="en-GB"/>
+        </w:rPr>
+      </w:pPr>
+    </w:p>
+    <w:p>
+      <w:pPr>
+        <w:pStyle w:val="Corps2"/>
+        <w:rPr>
+          <w:b/>
+          <w:bCs/>
+          <w:lang w:val="en-GB"/>
+        </w:rPr>
+      </w:pPr>
+      <w:r>
+        <w:rPr>
+          <w:b/>
+          <w:bCs/>
+          <w:lang w:val="en-GB"/>
+        </w:rPr>
+        <w:t>SELECT</w:t>
+      </w:r>
+      <w:r>
+        <w:rPr>
+          <w:b/>
+          <w:bCs/>
+          <w:lang w:val="en-GB"/>
+        </w:rPr>
+        <w:t xml:space="preserve"> authors </w:t>
+      </w:r>
+      <w:r>
+        <w:rPr>
+          <w:b/>
+          <w:bCs/>
+          <w:lang w:val="en-GB"/>
+        </w:rPr>
+        <w:t>FROM</w:t>
+      </w:r>
+      <w:r>
+        <w:rPr>
+          <w:b/>
+          <w:bCs/>
+          <w:lang w:val="en-GB"/>
+        </w:rPr>
+        <w:t xml:space="preserve"> DBLP </w:t>
+      </w:r>
+      <w:r>
+        <w:rPr>
+          <w:b/>
+          <w:bCs/>
+          <w:lang w:val="en-GB"/>
+        </w:rPr>
+        <w:t>WHERE</w:t>
+      </w:r>
+      <w:r>
+        <w:rPr>
+          <w:b/>
+          <w:bCs/>
+          <w:lang w:val="en-GB"/>
+        </w:rPr>
+        <w:t xml:space="preserve"> title = 'The Complexity of Valued Constraint Satisfaction Problems' ALLOW FILTERING;</w:t>
+      </w:r>
+    </w:p>
+    <w:p>
+      <w:pPr>
+        <w:pStyle w:val="Corps2"/>
+        <w:rPr>
+          <w:lang w:val="en-GB"/>
+        </w:rPr>
+      </w:pPr>
+    </w:p>
+    <w:p>
+      <w:pPr>
+        <w:pStyle w:val="Corps2"/>
+        <w:rPr>
+          <w:lang w:val="en-GB"/>
+        </w:rPr>
+      </w:pPr>
+      <w:r>
+        <w:rPr>
+          <w:noProof/>
+        </w:rPr>
+        <w:drawing>
+          <wp:inline distT="0" distB="0" distL="0" distR="0" wp14:anchorId="27BB90D2" wp14:editId="66308C1B">
+            <wp:extent cx="6093460" cy="789305"/>
+            <wp:effectExtent l="0" t="0" r="2540" b="0"/>
+            <wp:docPr id="4" name="Image 4"/>
+            <wp:cNvGraphicFramePr>
+              <a:graphicFrameLocks xmlns:a="http://schemas.openxmlformats.org/drawingml/2006/main" noChangeAspect="1"/>
+            </wp:cNvGraphicFramePr>
+            <a:graphic xmlns:a="http://schemas.openxmlformats.org/drawingml/2006/main">
+              <a:graphicData uri="http://schemas.openxmlformats.org/drawingml/2006/picture">
+                <pic:pic xmlns:pic="http://schemas.openxmlformats.org/drawingml/2006/picture">
+                  <pic:nvPicPr>
+                    <pic:cNvPr id="1" name=""/>
+                    <pic:cNvPicPr/>
+                  </pic:nvPicPr>
+                  <pic:blipFill>
+                    <a:blip r:embed="rId12"/>
+                    <a:stretch>
+                      <a:fillRect/>
+                    </a:stretch>
+                  </pic:blipFill>
+                  <pic:spPr>
+                    <a:xfrm>
+                      <a:off x="0" y="0"/>
                       <a:ext cx="6093460" cy="789305"/>
                     </a:xfrm>
                     <a:prstGeom prst="rect">
@@ -4567,12 +5002,6 @@
           <w:lang w:val="en-GB"/>
         </w:rPr>
       </w:pPr>
-      <w:r>
-        <w:rPr>
-          <w:lang w:val="en-GB"/>
-        </w:rPr>
-        <w:t>5.</w:t>
-      </w:r>
     </w:p>
     <w:p>
       <w:pPr>
@@ -4581,6 +5010,26 @@
           <w:lang w:val="en-GB"/>
         </w:rPr>
       </w:pPr>
+      <w:r>
+        <w:rPr>
+          <w:lang w:val="en-GB"/>
+        </w:rPr>
+        <w:t xml:space="preserve">#Complex queries (type </w:t>
+      </w:r>
+      <w:proofErr w:type="spellStart"/>
+      <w:r>
+        <w:rPr>
+          <w:lang w:val="en-GB"/>
+        </w:rPr>
+        <w:t>exercice</w:t>
+      </w:r>
+      <w:proofErr w:type="spellEnd"/>
+      <w:r>
+        <w:rPr>
+          <w:lang w:val="en-GB"/>
+        </w:rPr>
+        <w:t xml:space="preserve"> 2)</w:t>
+      </w:r>
     </w:p>
     <w:p>
       <w:pPr>
@@ -4594,23 +5043,29 @@
       <w:pPr>
         <w:pStyle w:val="Corps2"/>
         <w:rPr>
-          <w:lang w:val="en-GB"/>
-        </w:rPr>
-      </w:pPr>
+          <w:lang w:val="en-US"/>
+        </w:rPr>
+      </w:pPr>
+      <w:r>
+        <w:rPr>
+          <w:lang w:val="en-US"/>
+        </w:rPr>
+        <w:t>1.</w:t>
+      </w:r>
+      <w:r>
+        <w:rPr>
+          <w:lang w:val="en-US"/>
+        </w:rPr>
+        <w:t xml:space="preserve">  Count the number of publications by type</w:t>
+      </w:r>
     </w:p>
     <w:p>
       <w:pPr>
         <w:pStyle w:val="Corps2"/>
         <w:rPr>
-          <w:lang w:val="en-GB"/>
-        </w:rPr>
-      </w:pPr>
-      <w:r>
-        <w:rPr>
-          <w:lang w:val="en-GB"/>
-        </w:rPr>
-        <w:t>6.</w:t>
-      </w:r>
+          <w:lang w:val="en-US"/>
+        </w:rPr>
+      </w:pPr>
     </w:p>
     <w:p>
       <w:pPr>
@@ -4619,74 +5074,6 @@
           <w:lang w:val="en-GB"/>
         </w:rPr>
       </w:pPr>
-    </w:p>
-    <w:p>
-      <w:pPr>
-        <w:pStyle w:val="Corps2"/>
-        <w:rPr>
-          <w:lang w:val="en-GB"/>
-        </w:rPr>
-      </w:pPr>
-      <w:r>
-        <w:rPr>
-          <w:lang w:val="en-GB"/>
-        </w:rPr>
-        <w:t xml:space="preserve">#Complex queries (type </w:t>
-      </w:r>
-      <w:proofErr w:type="spellStart"/>
-      <w:r>
-        <w:rPr>
-          <w:lang w:val="en-GB"/>
-        </w:rPr>
-        <w:t>exercice</w:t>
-      </w:r>
-      <w:proofErr w:type="spellEnd"/>
-      <w:r>
-        <w:rPr>
-          <w:lang w:val="en-GB"/>
-        </w:rPr>
-        <w:t xml:space="preserve"> 2)</w:t>
-      </w:r>
-    </w:p>
-    <w:p>
-      <w:pPr>
-        <w:pStyle w:val="Corps2"/>
-        <w:rPr>
-          <w:lang w:val="en-GB"/>
-        </w:rPr>
-      </w:pPr>
-    </w:p>
-    <w:p>
-      <w:pPr>
-        <w:pStyle w:val="Corps2"/>
-        <w:rPr>
-          <w:lang w:val="en-GB"/>
-        </w:rPr>
-      </w:pPr>
-      <w:r>
-        <w:rPr>
-          <w:lang w:val="en-GB"/>
-        </w:rPr>
-        <w:t xml:space="preserve">1. </w:t>
-      </w:r>
-      <w:r>
-        <w:rPr>
-          <w:lang w:val="en-US"/>
-        </w:rPr>
-        <w:t>Sort documents from newest to oldest</w:t>
-      </w:r>
-      <w:r>
-        <w:rPr>
-          <w:lang w:val="en-GB"/>
-        </w:rPr>
-        <w:t xml:space="preserve"> (create a new column </w:t>
-      </w:r>
-      <w:r>
-        <w:rPr>
-          <w:lang w:val="en-GB"/>
-        </w:rPr>
-        <w:t>)</w:t>
-      </w:r>
       <w:bookmarkStart w:id="0" w:name="_GoBack"/>
       <w:bookmarkEnd w:id="0"/>
     </w:p>
@@ -4701,52 +5088,94 @@
     <w:p>
       <w:pPr>
         <w:pStyle w:val="Corps2"/>
-      </w:pPr>
-      <w:r>
+        <w:rPr>
+          <w:lang w:val="en-GB"/>
+        </w:rPr>
+      </w:pPr>
+      <w:r>
+        <w:rPr>
+          <w:lang w:val="en-GB"/>
+        </w:rPr>
         <w:t>2.</w:t>
       </w:r>
+      <w:r>
+        <w:rPr>
+          <w:lang w:val="en-GB"/>
+        </w:rPr>
+        <w:t xml:space="preserve">  </w:t>
+      </w:r>
     </w:p>
     <w:p>
       <w:pPr>
         <w:pStyle w:val="Corps2"/>
+        <w:rPr>
+          <w:lang w:val="en-GB"/>
+        </w:rPr>
       </w:pPr>
     </w:p>
     <w:p>
       <w:pPr>
         <w:pStyle w:val="Corps2"/>
+        <w:rPr>
+          <w:lang w:val="en-GB"/>
+        </w:rPr>
       </w:pPr>
     </w:p>
     <w:p>
       <w:pPr>
         <w:pStyle w:val="Corps2"/>
+        <w:rPr>
+          <w:lang w:val="en-GB"/>
+        </w:rPr>
       </w:pPr>
     </w:p>
     <w:p>
       <w:pPr>
         <w:pStyle w:val="Corps2"/>
-      </w:pPr>
-      <w:r>
-        <w:t xml:space="preserve">#Hard </w:t>
+        <w:rPr>
+          <w:lang w:val="en-GB"/>
+        </w:rPr>
+      </w:pPr>
+      <w:r>
+        <w:rPr>
+          <w:lang w:val="en-GB"/>
+        </w:rPr>
+        <w:t xml:space="preserve">#Hard query (type </w:t>
       </w:r>
       <w:proofErr w:type="spellStart"/>
       <w:r>
-        <w:t>query</w:t>
+        <w:rPr>
+          <w:lang w:val="en-GB"/>
+        </w:rPr>
+        <w:t>exercice</w:t>
       </w:r>
       <w:proofErr w:type="spellEnd"/>
       <w:r>
-        <w:t xml:space="preserve"> (type exercice 3)</w:t>
+        <w:rPr>
+          <w:lang w:val="en-GB"/>
+        </w:rPr>
+        <w:t xml:space="preserve"> 3)</w:t>
       </w:r>
     </w:p>
     <w:p>
       <w:pPr>
         <w:pStyle w:val="Corps2"/>
+        <w:rPr>
+          <w:lang w:val="en-GB"/>
+        </w:rPr>
       </w:pPr>
     </w:p>
     <w:p>
       <w:pPr>
         <w:pStyle w:val="Corps2"/>
-      </w:pPr>
-      <w:r>
+        <w:rPr>
+          <w:lang w:val="en-GB"/>
+        </w:rPr>
+      </w:pPr>
+      <w:r>
+        <w:rPr>
+          <w:lang w:val="en-GB"/>
+        </w:rPr>
         <w:t>1.</w:t>
       </w:r>
     </w:p>
@@ -4754,8 +5183,14 @@
       <w:pPr>
         <w:pStyle w:val="Titre2"/>
         <w:jc w:val="left"/>
-      </w:pPr>
-      <w:r>
+        <w:rPr>
+          <w:lang w:val="en-GB"/>
+        </w:rPr>
+      </w:pPr>
+      <w:r>
+        <w:rPr>
+          <w:lang w:val="en-GB"/>
+        </w:rPr>
         <w:br/>
       </w:r>
     </w:p>
@@ -4774,17 +5209,21 @@
           <w:sz w:val="38"/>
           <w:szCs w:val="38"/>
           <w:shd w:val="clear" w:color="auto" w:fill="FFFFFF"/>
+          <w:lang w:val="en-GB"/>
         </w:rPr>
       </w:pPr>
     </w:p>
     <w:p>
       <w:pPr>
         <w:pStyle w:val="Titre2"/>
+        <w:rPr>
+          <w:lang w:val="en-GB"/>
+        </w:rPr>
       </w:pPr>
     </w:p>
     <w:sectPr>
-      <w:headerReference w:type="default" r:id="rId11"/>
-      <w:footerReference w:type="default" r:id="rId12"/>
+      <w:headerReference w:type="default" r:id="rId13"/>
+      <w:footerReference w:type="default" r:id="rId14"/>
       <w:pgSz w:w="11900" w:h="16840"/>
       <w:pgMar w:top="1080" w:right="1152" w:bottom="1656" w:left="1152" w:header="720" w:footer="864" w:gutter="0"/>
       <w:cols w:space="720"/>
@@ -4937,7 +5376,7 @@
       <mc:AlternateContent>
         <mc:Choice Requires="wps">
           <w:drawing>
-            <wp:anchor distT="152400" distB="152400" distL="152400" distR="152400" simplePos="0" relativeHeight="251658240" behindDoc="1" locked="0" layoutInCell="1" allowOverlap="1">
+            <wp:anchor distT="152400" distB="152400" distL="152400" distR="152400" simplePos="0" relativeHeight="251658240" behindDoc="1" locked="0" layoutInCell="1" allowOverlap="1" wp14:anchorId="3B29CCF1" wp14:editId="4DA818B6">
               <wp:simplePos x="0" y="0"/>
               <wp:positionH relativeFrom="page">
                 <wp:posOffset>718820</wp:posOffset>
@@ -4997,7 +5436,7 @@
       <mc:AlternateContent>
         <mc:Choice Requires="wps">
           <w:drawing>
-            <wp:anchor distT="152400" distB="152400" distL="152400" distR="152400" simplePos="0" relativeHeight="251659264" behindDoc="1" locked="0" layoutInCell="1" allowOverlap="1">
+            <wp:anchor distT="152400" distB="152400" distL="152400" distR="152400" simplePos="0" relativeHeight="251659264" behindDoc="1" locked="0" layoutInCell="1" allowOverlap="1" wp14:anchorId="44C8CBD1" wp14:editId="663FF8A0">
               <wp:simplePos x="0" y="0"/>
               <wp:positionH relativeFrom="page">
                 <wp:posOffset>723900</wp:posOffset>
@@ -5312,6 +5751,95 @@
     <w:numStyleLink w:val="Nombres"/>
   </w:abstractNum>
   <w:abstractNum w:abstractNumId="2" w15:restartNumberingAfterBreak="0">
+    <w:nsid w:val="49C7280A"/>
+    <w:multiLevelType w:val="hybridMultilevel"/>
+    <w:tmpl w:val="37B8F554"/>
+    <w:lvl w:ilvl="0" w:tplc="040C000F">
+      <w:start w:val="1"/>
+      <w:numFmt w:val="decimal"/>
+      <w:lvlText w:val="%1."/>
+      <w:lvlJc w:val="left"/>
+      <w:pPr>
+        <w:ind w:left="720" w:hanging="360"/>
+      </w:pPr>
+      <w:rPr>
+        <w:rFonts w:hint="default"/>
+      </w:rPr>
+    </w:lvl>
+    <w:lvl w:ilvl="1" w:tplc="040C0019" w:tentative="1">
+      <w:start w:val="1"/>
+      <w:numFmt w:val="lowerLetter"/>
+      <w:lvlText w:val="%2."/>
+      <w:lvlJc w:val="left"/>
+      <w:pPr>
+        <w:ind w:left="1440" w:hanging="360"/>
+      </w:pPr>
+    </w:lvl>
+    <w:lvl w:ilvl="2" w:tplc="040C001B" w:tentative="1">
+      <w:start w:val="1"/>
+      <w:numFmt w:val="lowerRoman"/>
+      <w:lvlText w:val="%3."/>
+      <w:lvlJc w:val="right"/>
+      <w:pPr>
+        <w:ind w:left="2160" w:hanging="180"/>
+      </w:pPr>
+    </w:lvl>
+    <w:lvl w:ilvl="3" w:tplc="040C000F" w:tentative="1">
+      <w:start w:val="1"/>
+      <w:numFmt w:val="decimal"/>
+      <w:lvlText w:val="%4."/>
+      <w:lvlJc w:val="left"/>
+      <w:pPr>
+        <w:ind w:left="2880" w:hanging="360"/>
+      </w:pPr>
+    </w:lvl>
+    <w:lvl w:ilvl="4" w:tplc="040C0019" w:tentative="1">
+      <w:start w:val="1"/>
+      <w:numFmt w:val="lowerLetter"/>
+      <w:lvlText w:val="%5."/>
+      <w:lvlJc w:val="left"/>
+      <w:pPr>
+        <w:ind w:left="3600" w:hanging="360"/>
+      </w:pPr>
+    </w:lvl>
+    <w:lvl w:ilvl="5" w:tplc="040C001B" w:tentative="1">
+      <w:start w:val="1"/>
+      <w:numFmt w:val="lowerRoman"/>
+      <w:lvlText w:val="%6."/>
+      <w:lvlJc w:val="right"/>
+      <w:pPr>
+        <w:ind w:left="4320" w:hanging="180"/>
+      </w:pPr>
+    </w:lvl>
+    <w:lvl w:ilvl="6" w:tplc="040C000F" w:tentative="1">
+      <w:start w:val="1"/>
+      <w:numFmt w:val="decimal"/>
+      <w:lvlText w:val="%7."/>
+      <w:lvlJc w:val="left"/>
+      <w:pPr>
+        <w:ind w:left="5040" w:hanging="360"/>
+      </w:pPr>
+    </w:lvl>
+    <w:lvl w:ilvl="7" w:tplc="040C0019" w:tentative="1">
+      <w:start w:val="1"/>
+      <w:numFmt w:val="lowerLetter"/>
+      <w:lvlText w:val="%8."/>
+      <w:lvlJc w:val="left"/>
+      <w:pPr>
+        <w:ind w:left="5760" w:hanging="360"/>
+      </w:pPr>
+    </w:lvl>
+    <w:lvl w:ilvl="8" w:tplc="040C001B" w:tentative="1">
+      <w:start w:val="1"/>
+      <w:numFmt w:val="lowerRoman"/>
+      <w:lvlText w:val="%9."/>
+      <w:lvlJc w:val="right"/>
+      <w:pPr>
+        <w:ind w:left="6480" w:hanging="180"/>
+      </w:pPr>
+    </w:lvl>
+  </w:abstractNum>
+  <w:abstractNum w:abstractNumId="3" w15:restartNumberingAfterBreak="0">
     <w:nsid w:val="53552BC1"/>
     <w:multiLevelType w:val="multilevel"/>
     <w:tmpl w:val="98EAC96C"/>
@@ -5424,7 +5952,96 @@
       </w:pPr>
     </w:lvl>
   </w:abstractNum>
-  <w:abstractNum w:abstractNumId="3" w15:restartNumberingAfterBreak="0">
+  <w:abstractNum w:abstractNumId="4" w15:restartNumberingAfterBreak="0">
+    <w:nsid w:val="5D1C46B7"/>
+    <w:multiLevelType w:val="hybridMultilevel"/>
+    <w:tmpl w:val="8C02CBD6"/>
+    <w:lvl w:ilvl="0" w:tplc="040C000F">
+      <w:start w:val="1"/>
+      <w:numFmt w:val="decimal"/>
+      <w:lvlText w:val="%1."/>
+      <w:lvlJc w:val="left"/>
+      <w:pPr>
+        <w:ind w:left="720" w:hanging="360"/>
+      </w:pPr>
+      <w:rPr>
+        <w:rFonts w:hint="default"/>
+      </w:rPr>
+    </w:lvl>
+    <w:lvl w:ilvl="1" w:tplc="040C0019" w:tentative="1">
+      <w:start w:val="1"/>
+      <w:numFmt w:val="lowerLetter"/>
+      <w:lvlText w:val="%2."/>
+      <w:lvlJc w:val="left"/>
+      <w:pPr>
+        <w:ind w:left="1440" w:hanging="360"/>
+      </w:pPr>
+    </w:lvl>
+    <w:lvl w:ilvl="2" w:tplc="040C001B" w:tentative="1">
+      <w:start w:val="1"/>
+      <w:numFmt w:val="lowerRoman"/>
+      <w:lvlText w:val="%3."/>
+      <w:lvlJc w:val="right"/>
+      <w:pPr>
+        <w:ind w:left="2160" w:hanging="180"/>
+      </w:pPr>
+    </w:lvl>
+    <w:lvl w:ilvl="3" w:tplc="040C000F" w:tentative="1">
+      <w:start w:val="1"/>
+      <w:numFmt w:val="decimal"/>
+      <w:lvlText w:val="%4."/>
+      <w:lvlJc w:val="left"/>
+      <w:pPr>
+        <w:ind w:left="2880" w:hanging="360"/>
+      </w:pPr>
+    </w:lvl>
+    <w:lvl w:ilvl="4" w:tplc="040C0019" w:tentative="1">
+      <w:start w:val="1"/>
+      <w:numFmt w:val="lowerLetter"/>
+      <w:lvlText w:val="%5."/>
+      <w:lvlJc w:val="left"/>
+      <w:pPr>
+        <w:ind w:left="3600" w:hanging="360"/>
+      </w:pPr>
+    </w:lvl>
+    <w:lvl w:ilvl="5" w:tplc="040C001B" w:tentative="1">
+      <w:start w:val="1"/>
+      <w:numFmt w:val="lowerRoman"/>
+      <w:lvlText w:val="%6."/>
+      <w:lvlJc w:val="right"/>
+      <w:pPr>
+        <w:ind w:left="4320" w:hanging="180"/>
+      </w:pPr>
+    </w:lvl>
+    <w:lvl w:ilvl="6" w:tplc="040C000F" w:tentative="1">
+      <w:start w:val="1"/>
+      <w:numFmt w:val="decimal"/>
+      <w:lvlText w:val="%7."/>
+      <w:lvlJc w:val="left"/>
+      <w:pPr>
+        <w:ind w:left="5040" w:hanging="360"/>
+      </w:pPr>
+    </w:lvl>
+    <w:lvl w:ilvl="7" w:tplc="040C0019" w:tentative="1">
+      <w:start w:val="1"/>
+      <w:numFmt w:val="lowerLetter"/>
+      <w:lvlText w:val="%8."/>
+      <w:lvlJc w:val="left"/>
+      <w:pPr>
+        <w:ind w:left="5760" w:hanging="360"/>
+      </w:pPr>
+    </w:lvl>
+    <w:lvl w:ilvl="8" w:tplc="040C001B" w:tentative="1">
+      <w:start w:val="1"/>
+      <w:numFmt w:val="lowerRoman"/>
+      <w:lvlText w:val="%9."/>
+      <w:lvlJc w:val="right"/>
+      <w:pPr>
+        <w:ind w:left="6480" w:hanging="180"/>
+      </w:pPr>
+    </w:lvl>
+  </w:abstractNum>
+  <w:abstractNum w:abstractNumId="5" w15:restartNumberingAfterBreak="0">
     <w:nsid w:val="5EC907D2"/>
     <w:multiLevelType w:val="multilevel"/>
     <w:tmpl w:val="578CEB08"/>
@@ -5537,7 +6154,7 @@
       </w:pPr>
     </w:lvl>
   </w:abstractNum>
-  <w:abstractNum w:abstractNumId="4" w15:restartNumberingAfterBreak="0">
+  <w:abstractNum w:abstractNumId="6" w15:restartNumberingAfterBreak="0">
     <w:nsid w:val="67EF1199"/>
     <w:multiLevelType w:val="hybridMultilevel"/>
     <w:tmpl w:val="858817D0"/>
@@ -5633,7 +6250,7 @@
     <w:abstractNumId w:val="1"/>
     <w:lvlOverride w:ilvl="0">
       <w:startOverride w:val="1"/>
-      <w:lvl w:ilvl="0" w:tplc="0B503B92">
+      <w:lvl w:ilvl="0" w:tplc="D592D4CC">
         <w:start w:val="1"/>
         <w:numFmt w:val="decimal"/>
         <w:lvlText w:val="%1."/>
@@ -5661,7 +6278,7 @@
     </w:lvlOverride>
     <w:lvlOverride w:ilvl="1">
       <w:startOverride w:val="1"/>
-      <w:lvl w:ilvl="1" w:tplc="D92C0E3A">
+      <w:lvl w:ilvl="1" w:tplc="427AAA26">
         <w:start w:val="1"/>
         <w:numFmt w:val="decimal"/>
         <w:lvlText w:val="%2."/>
@@ -5689,7 +6306,7 @@
     </w:lvlOverride>
     <w:lvlOverride w:ilvl="2">
       <w:startOverride w:val="1"/>
-      <w:lvl w:ilvl="2" w:tplc="32D453A2">
+      <w:lvl w:ilvl="2" w:tplc="ED30E182">
         <w:start w:val="1"/>
         <w:numFmt w:val="decimal"/>
         <w:lvlText w:val="%3."/>
@@ -5717,7 +6334,7 @@
     </w:lvlOverride>
     <w:lvlOverride w:ilvl="3">
       <w:startOverride w:val="1"/>
-      <w:lvl w:ilvl="3" w:tplc="C4FC741E">
+      <w:lvl w:ilvl="3" w:tplc="DA7AFD36">
         <w:start w:val="1"/>
         <w:numFmt w:val="decimal"/>
         <w:lvlText w:val="%4."/>
@@ -5745,7 +6362,7 @@
     </w:lvlOverride>
     <w:lvlOverride w:ilvl="4">
       <w:startOverride w:val="1"/>
-      <w:lvl w:ilvl="4" w:tplc="3A621034">
+      <w:lvl w:ilvl="4" w:tplc="CAF80CA0">
         <w:start w:val="1"/>
         <w:numFmt w:val="decimal"/>
         <w:lvlText w:val="%5."/>
@@ -5773,7 +6390,7 @@
     </w:lvlOverride>
     <w:lvlOverride w:ilvl="5">
       <w:startOverride w:val="1"/>
-      <w:lvl w:ilvl="5" w:tplc="200481E0">
+      <w:lvl w:ilvl="5" w:tplc="AEE03902">
         <w:start w:val="1"/>
         <w:numFmt w:val="decimal"/>
         <w:lvlText w:val="%6."/>
@@ -5801,7 +6418,7 @@
     </w:lvlOverride>
     <w:lvlOverride w:ilvl="6">
       <w:startOverride w:val="1"/>
-      <w:lvl w:ilvl="6" w:tplc="F1CE04D8">
+      <w:lvl w:ilvl="6" w:tplc="6694A9A0">
         <w:start w:val="1"/>
         <w:numFmt w:val="decimal"/>
         <w:lvlText w:val="%7."/>
@@ -5829,7 +6446,7 @@
     </w:lvlOverride>
     <w:lvlOverride w:ilvl="7">
       <w:startOverride w:val="1"/>
-      <w:lvl w:ilvl="7" w:tplc="2DE03760">
+      <w:lvl w:ilvl="7" w:tplc="D88ADC58">
         <w:start w:val="1"/>
         <w:numFmt w:val="decimal"/>
         <w:lvlText w:val="%8."/>
@@ -5857,7 +6474,7 @@
     </w:lvlOverride>
     <w:lvlOverride w:ilvl="8">
       <w:startOverride w:val="1"/>
-      <w:lvl w:ilvl="8" w:tplc="DE643932">
+      <w:lvl w:ilvl="8" w:tplc="AC9C8268">
         <w:start w:val="1"/>
         <w:numFmt w:val="decimal"/>
         <w:lvlText w:val="%9."/>
@@ -5885,13 +6502,19 @@
     </w:lvlOverride>
   </w:num>
   <w:num w:numId="4">
-    <w:abstractNumId w:val="2"/>
+    <w:abstractNumId w:val="3"/>
   </w:num>
   <w:num w:numId="5">
+    <w:abstractNumId w:val="6"/>
+  </w:num>
+  <w:num w:numId="6">
+    <w:abstractNumId w:val="5"/>
+  </w:num>
+  <w:num w:numId="7">
     <w:abstractNumId w:val="4"/>
   </w:num>
-  <w:num w:numId="6">
-    <w:abstractNumId w:val="3"/>
+  <w:num w:numId="8">
+    <w:abstractNumId w:val="2"/>
   </w:num>
 </w:numbering>
 </file>

</xml_diff>